<commit_message>
added training and testing datasets
</commit_message>
<xml_diff>
--- a/docs/RAG disinformation paper.docx
+++ b/docs/RAG disinformation paper.docx
@@ -445,6 +445,7 @@
         <w:tc>
           <w:tcPr>
             <w:tcW w:w="1870" w:type="dxa"/>
+            <w:tcMar/>
           </w:tcPr>
           <w:p>
             <w:r>
@@ -455,6 +456,7 @@
         <w:tc>
           <w:tcPr>
             <w:tcW w:w="1870" w:type="dxa"/>
+            <w:tcMar/>
           </w:tcPr>
           <w:p>
             <w:r>
@@ -465,6 +467,7 @@
         <w:tc>
           <w:tcPr>
             <w:tcW w:w="1870" w:type="dxa"/>
+            <w:tcMar/>
           </w:tcPr>
           <w:p>
             <w:r>
@@ -475,6 +478,7 @@
         <w:tc>
           <w:tcPr>
             <w:tcW w:w="1870" w:type="dxa"/>
+            <w:tcMar/>
           </w:tcPr>
           <w:p>
             <w:r>
@@ -485,6 +489,7 @@
         <w:tc>
           <w:tcPr>
             <w:tcW w:w="1870" w:type="dxa"/>
+            <w:tcMar/>
           </w:tcPr>
           <w:p>
             <w:r>
@@ -497,30 +502,47 @@
         <w:tc>
           <w:tcPr>
             <w:tcW w:w="1870" w:type="dxa"/>
+            <w:tcMar/>
+          </w:tcPr>
+          <w:p>
+            <w:pPr>
+              <w:rPr/>
+            </w:pPr>
+            <w:r>
+              <w:rPr/>
+              <w:t>DCNN(</w:t>
+            </w:r>
+            <w:r>
+              <w:rPr/>
+              <w:t>Deep Convolutional Neural Network)</w:t>
+            </w:r>
+          </w:p>
+        </w:tc>
+        <w:tc>
+          <w:tcPr>
+            <w:tcW w:w="1870" w:type="dxa"/>
+            <w:tcMar/>
           </w:tcPr>
           <w:p/>
         </w:tc>
         <w:tc>
           <w:tcPr>
             <w:tcW w:w="1870" w:type="dxa"/>
+            <w:tcMar/>
           </w:tcPr>
           <w:p/>
         </w:tc>
         <w:tc>
           <w:tcPr>
             <w:tcW w:w="1870" w:type="dxa"/>
+            <w:tcMar/>
           </w:tcPr>
           <w:p/>
         </w:tc>
         <w:tc>
           <w:tcPr>
             <w:tcW w:w="1870" w:type="dxa"/>
-          </w:tcPr>
-          <w:p/>
-        </w:tc>
-        <w:tc>
-          <w:tcPr>
-            <w:tcW w:w="1870" w:type="dxa"/>
+            <w:tcMar/>
           </w:tcPr>
           <w:p/>
         </w:tc>
@@ -529,30 +551,47 @@
         <w:tc>
           <w:tcPr>
             <w:tcW w:w="1870" w:type="dxa"/>
+            <w:tcMar/>
+          </w:tcPr>
+          <w:p>
+            <w:pPr>
+              <w:rPr/>
+            </w:pPr>
+            <w:r>
+              <w:rPr/>
+              <w:t>Bidirectional</w:t>
+            </w:r>
+            <w:r>
+              <w:rPr/>
+              <w:t xml:space="preserve"> LSTM</w:t>
+            </w:r>
+          </w:p>
+        </w:tc>
+        <w:tc>
+          <w:tcPr>
+            <w:tcW w:w="1870" w:type="dxa"/>
+            <w:tcMar/>
           </w:tcPr>
           <w:p/>
         </w:tc>
         <w:tc>
           <w:tcPr>
             <w:tcW w:w="1870" w:type="dxa"/>
+            <w:tcMar/>
           </w:tcPr>
           <w:p/>
         </w:tc>
         <w:tc>
           <w:tcPr>
             <w:tcW w:w="1870" w:type="dxa"/>
+            <w:tcMar/>
           </w:tcPr>
           <w:p/>
         </w:tc>
         <w:tc>
           <w:tcPr>
             <w:tcW w:w="1870" w:type="dxa"/>
-          </w:tcPr>
-          <w:p/>
-        </w:tc>
-        <w:tc>
-          <w:tcPr>
-            <w:tcW w:w="1870" w:type="dxa"/>
+            <w:tcMar/>
           </w:tcPr>
           <w:p/>
         </w:tc>
@@ -561,6 +600,7 @@
         <w:tc>
           <w:tcPr>
             <w:tcW w:w="1870" w:type="dxa"/>
+            <w:tcMar/>
           </w:tcPr>
           <w:p>
             <w:r>
@@ -571,24 +611,28 @@
         <w:tc>
           <w:tcPr>
             <w:tcW w:w="1870" w:type="dxa"/>
+            <w:tcMar/>
           </w:tcPr>
           <w:p/>
         </w:tc>
         <w:tc>
           <w:tcPr>
             <w:tcW w:w="1870" w:type="dxa"/>
+            <w:tcMar/>
           </w:tcPr>
           <w:p/>
         </w:tc>
         <w:tc>
           <w:tcPr>
             <w:tcW w:w="1870" w:type="dxa"/>
+            <w:tcMar/>
           </w:tcPr>
           <w:p/>
         </w:tc>
         <w:tc>
           <w:tcPr>
             <w:tcW w:w="1870" w:type="dxa"/>
+            <w:tcMar/>
           </w:tcPr>
           <w:p/>
         </w:tc>
@@ -597,6 +641,7 @@
         <w:tc>
           <w:tcPr>
             <w:tcW w:w="1870" w:type="dxa"/>
+            <w:tcMar/>
           </w:tcPr>
           <w:p>
             <w:proofErr w:type="spellStart"/>
@@ -609,24 +654,28 @@
         <w:tc>
           <w:tcPr>
             <w:tcW w:w="1870" w:type="dxa"/>
+            <w:tcMar/>
           </w:tcPr>
           <w:p/>
         </w:tc>
         <w:tc>
           <w:tcPr>
             <w:tcW w:w="1870" w:type="dxa"/>
+            <w:tcMar/>
           </w:tcPr>
           <w:p/>
         </w:tc>
         <w:tc>
           <w:tcPr>
             <w:tcW w:w="1870" w:type="dxa"/>
+            <w:tcMar/>
           </w:tcPr>
           <w:p/>
         </w:tc>
         <w:tc>
           <w:tcPr>
             <w:tcW w:w="1870" w:type="dxa"/>
+            <w:tcMar/>
           </w:tcPr>
           <w:p/>
         </w:tc>
@@ -635,6 +684,7 @@
         <w:tc>
           <w:tcPr>
             <w:tcW w:w="1870" w:type="dxa"/>
+            <w:tcMar/>
           </w:tcPr>
           <w:p>
             <w:proofErr w:type="spellStart"/>
@@ -647,24 +697,28 @@
         <w:tc>
           <w:tcPr>
             <w:tcW w:w="1870" w:type="dxa"/>
+            <w:tcMar/>
           </w:tcPr>
           <w:p/>
         </w:tc>
         <w:tc>
           <w:tcPr>
             <w:tcW w:w="1870" w:type="dxa"/>
+            <w:tcMar/>
           </w:tcPr>
           <w:p/>
         </w:tc>
         <w:tc>
           <w:tcPr>
             <w:tcW w:w="1870" w:type="dxa"/>
+            <w:tcMar/>
           </w:tcPr>
           <w:p/>
         </w:tc>
         <w:tc>
           <w:tcPr>
             <w:tcW w:w="1870" w:type="dxa"/>
+            <w:tcMar/>
           </w:tcPr>
           <w:p/>
         </w:tc>
@@ -706,6 +760,8 @@
       </w:r>
       <w:r>
         <w:tab/>
+      </w:r>
+      <w:r>
         <w:t xml:space="preserve">Vaswani, A., et al., </w:t>
       </w:r>
       <w:r>
@@ -737,6 +793,8 @@
       </w:r>
       <w:r>
         <w:tab/>
+      </w:r>
+      <w:r>
         <w:t xml:space="preserve">Devlin, J.a.C., Ming-Wei and Lee, Kenton and Toutanova, KristinaJacob Devlin, </w:t>
       </w:r>
       <w:r>
@@ -759,6 +817,8 @@
       </w:r>
       <w:r>
         <w:tab/>
+      </w:r>
+      <w:r>
         <w:t xml:space="preserve">Barbieri, F., et al. </w:t>
       </w:r>
       <w:r>
@@ -781,6 +841,8 @@
       </w:r>
       <w:r>
         <w:tab/>
+      </w:r>
+      <w:r>
         <w:t xml:space="preserve">Wang, W., et al., </w:t>
       </w:r>
       <w:r>
@@ -816,7 +878,7 @@
       <w:footerReference w:type="default" r:id="rId13"/>
       <w:headerReference w:type="first" r:id="rId14"/>
       <w:type w:val="continuous"/>
-      <w:pgSz w:w="12240" w:h="15840" w:code="1"/>
+      <w:pgSz w:w="12240" w:h="15840" w:orient="portrait" w:code="1"/>
       <w:pgMar w:top="1440" w:right="1440" w:bottom="1440" w:left="1440" w:header="992" w:footer="1083" w:gutter="0"/>
       <w:cols w:space="540"/>
       <w:titlePg/>
@@ -885,7 +947,7 @@
       <w:r>
         <w:t xml:space="preserve"> </w:t>
       </w:r>
-      <w:hyperlink r:id="rId1" w:history="1">
+      <w:hyperlink w:history="1" r:id="rId1">
         <w:r>
           <w:rPr>
             <w:rStyle w:val="Hyperlink"/>
@@ -937,7 +999,7 @@
       <w:r>
         <w:t xml:space="preserve"> </w:t>
       </w:r>
-      <w:hyperlink r:id="rId2" w:history="1">
+      <w:hyperlink w:history="1" r:id="rId2">
         <w:proofErr w:type="spellStart"/>
         <w:r>
           <w:rPr>
@@ -983,7 +1045,7 @@
       <w:r>
         <w:t xml:space="preserve"> </w:t>
       </w:r>
-      <w:hyperlink r:id="rId3" w:history="1">
+      <w:hyperlink w:history="1" r:id="rId3">
         <w:proofErr w:type="spellStart"/>
         <w:r>
           <w:rPr>
@@ -1044,10 +1106,10 @@
     <w:pPr>
       <w:pStyle w:val="HeadEditor1"/>
     </w:pPr>
-    <w:bookmarkStart w:id="0" w:name="_Hlk63845701"/>
-    <w:bookmarkStart w:id="1" w:name="_Hlk63845702"/>
-    <w:bookmarkStart w:id="2" w:name="_Hlk63845935"/>
-    <w:bookmarkStart w:id="3" w:name="_Hlk63845936"/>
+    <w:bookmarkStart w:name="_Hlk63845701" w:id="0"/>
+    <w:bookmarkStart w:name="_Hlk63845702" w:id="1"/>
+    <w:bookmarkStart w:name="_Hlk63845935" w:id="2"/>
+    <w:bookmarkStart w:name="_Hlk63845936" w:id="3"/>
     <w:r>
       <w:t xml:space="preserve">Proceedings of the </w:t>
     </w:r>
@@ -1110,7 +1172,7 @@
         <w:ind w:left="0" w:firstLine="0"/>
       </w:pPr>
       <w:rPr>
-        <w:rFonts w:ascii="Symbol" w:hAnsi="Symbol" w:hint="default"/>
+        <w:rFonts w:hint="default" w:ascii="Symbol" w:hAnsi="Symbol"/>
       </w:rPr>
     </w:lvl>
     <w:lvl w:ilvl="1">
@@ -1125,7 +1187,7 @@
         <w:ind w:left="1080" w:hanging="360"/>
       </w:pPr>
       <w:rPr>
-        <w:rFonts w:ascii="Symbol" w:hAnsi="Symbol" w:hint="default"/>
+        <w:rFonts w:hint="default" w:ascii="Symbol" w:hAnsi="Symbol"/>
       </w:rPr>
     </w:lvl>
     <w:lvl w:ilvl="2">
@@ -1140,7 +1202,7 @@
         <w:ind w:left="1800" w:hanging="360"/>
       </w:pPr>
       <w:rPr>
-        <w:rFonts w:ascii="Courier New" w:hAnsi="Courier New" w:hint="default"/>
+        <w:rFonts w:hint="default" w:ascii="Courier New" w:hAnsi="Courier New"/>
       </w:rPr>
     </w:lvl>
     <w:lvl w:ilvl="3">
@@ -1155,7 +1217,7 @@
         <w:ind w:left="2520" w:hanging="360"/>
       </w:pPr>
       <w:rPr>
-        <w:rFonts w:ascii="Wingdings" w:hAnsi="Wingdings" w:hint="default"/>
+        <w:rFonts w:hint="default" w:ascii="Wingdings" w:hAnsi="Wingdings"/>
       </w:rPr>
     </w:lvl>
     <w:lvl w:ilvl="4">
@@ -1170,7 +1232,7 @@
         <w:ind w:left="3240" w:hanging="360"/>
       </w:pPr>
       <w:rPr>
-        <w:rFonts w:ascii="Wingdings" w:hAnsi="Wingdings" w:hint="default"/>
+        <w:rFonts w:hint="default" w:ascii="Wingdings" w:hAnsi="Wingdings"/>
       </w:rPr>
     </w:lvl>
     <w:lvl w:ilvl="5">
@@ -1185,7 +1247,7 @@
         <w:ind w:left="3960" w:hanging="360"/>
       </w:pPr>
       <w:rPr>
-        <w:rFonts w:ascii="Symbol" w:hAnsi="Symbol" w:hint="default"/>
+        <w:rFonts w:hint="default" w:ascii="Symbol" w:hAnsi="Symbol"/>
       </w:rPr>
     </w:lvl>
     <w:lvl w:ilvl="6">
@@ -1200,7 +1262,7 @@
         <w:ind w:left="4680" w:hanging="360"/>
       </w:pPr>
       <w:rPr>
-        <w:rFonts w:ascii="Courier New" w:hAnsi="Courier New" w:hint="default"/>
+        <w:rFonts w:hint="default" w:ascii="Courier New" w:hAnsi="Courier New"/>
       </w:rPr>
     </w:lvl>
     <w:lvl w:ilvl="7">
@@ -1215,7 +1277,7 @@
         <w:ind w:left="5400" w:hanging="360"/>
       </w:pPr>
       <w:rPr>
-        <w:rFonts w:ascii="Wingdings" w:hAnsi="Wingdings" w:hint="default"/>
+        <w:rFonts w:hint="default" w:ascii="Wingdings" w:hAnsi="Wingdings"/>
       </w:rPr>
     </w:lvl>
     <w:lvl w:ilvl="8">
@@ -1230,7 +1292,7 @@
         <w:ind w:left="6120" w:hanging="360"/>
       </w:pPr>
       <w:rPr>
-        <w:rFonts w:ascii="Wingdings" w:hAnsi="Wingdings" w:hint="default"/>
+        <w:rFonts w:hint="default" w:ascii="Wingdings" w:hAnsi="Wingdings"/>
       </w:rPr>
     </w:lvl>
   </w:abstractNum>
@@ -1318,7 +1380,7 @@
         <w:ind w:left="1800" w:hanging="360"/>
       </w:pPr>
       <w:rPr>
-        <w:rFonts w:ascii="Symbol" w:hAnsi="Symbol" w:hint="default"/>
+        <w:rFonts w:hint="default" w:ascii="Symbol" w:hAnsi="Symbol"/>
       </w:rPr>
     </w:lvl>
   </w:abstractNum>
@@ -1338,7 +1400,7 @@
         <w:ind w:left="1440" w:hanging="360"/>
       </w:pPr>
       <w:rPr>
-        <w:rFonts w:ascii="Symbol" w:hAnsi="Symbol" w:hint="default"/>
+        <w:rFonts w:hint="default" w:ascii="Symbol" w:hAnsi="Symbol"/>
       </w:rPr>
     </w:lvl>
   </w:abstractNum>
@@ -1358,7 +1420,7 @@
         <w:ind w:left="1080" w:hanging="360"/>
       </w:pPr>
       <w:rPr>
-        <w:rFonts w:ascii="Symbol" w:hAnsi="Symbol" w:hint="default"/>
+        <w:rFonts w:hint="default" w:ascii="Symbol" w:hAnsi="Symbol"/>
       </w:rPr>
     </w:lvl>
   </w:abstractNum>
@@ -1378,7 +1440,7 @@
         <w:ind w:left="720" w:hanging="360"/>
       </w:pPr>
       <w:rPr>
-        <w:rFonts w:ascii="Symbol" w:hAnsi="Symbol" w:hint="default"/>
+        <w:rFonts w:hint="default" w:ascii="Symbol" w:hAnsi="Symbol"/>
       </w:rPr>
     </w:lvl>
   </w:abstractNum>
@@ -1415,7 +1477,7 @@
         <w:ind w:left="360" w:hanging="360"/>
       </w:pPr>
       <w:rPr>
-        <w:rFonts w:ascii="Symbol" w:hAnsi="Symbol" w:hint="default"/>
+        <w:rFonts w:hint="default" w:ascii="Symbol" w:hAnsi="Symbol"/>
       </w:rPr>
     </w:lvl>
   </w:abstractNum>
@@ -1518,7 +1580,7 @@
         <w:ind w:left="720" w:hanging="360"/>
       </w:pPr>
       <w:rPr>
-        <w:rFonts w:ascii="Symbol" w:hAnsi="Symbol" w:hint="default"/>
+        <w:rFonts w:hint="default" w:ascii="Symbol" w:hAnsi="Symbol"/>
       </w:rPr>
     </w:lvl>
     <w:lvl w:ilvl="1" w:tplc="08090003">
@@ -1530,7 +1592,7 @@
         <w:ind w:left="1440" w:hanging="360"/>
       </w:pPr>
       <w:rPr>
-        <w:rFonts w:ascii="Courier New" w:hAnsi="Courier New" w:cs="Courier New" w:hint="default"/>
+        <w:rFonts w:hint="default" w:ascii="Courier New" w:hAnsi="Courier New" w:cs="Courier New"/>
       </w:rPr>
     </w:lvl>
     <w:lvl w:ilvl="2" w:tplc="08090005">
@@ -1542,7 +1604,7 @@
         <w:ind w:left="2160" w:hanging="360"/>
       </w:pPr>
       <w:rPr>
-        <w:rFonts w:ascii="Wingdings" w:hAnsi="Wingdings" w:hint="default"/>
+        <w:rFonts w:hint="default" w:ascii="Wingdings" w:hAnsi="Wingdings"/>
       </w:rPr>
     </w:lvl>
     <w:lvl w:ilvl="3" w:tplc="08090001">
@@ -1554,7 +1616,7 @@
         <w:ind w:left="2880" w:hanging="360"/>
       </w:pPr>
       <w:rPr>
-        <w:rFonts w:ascii="Symbol" w:hAnsi="Symbol" w:hint="default"/>
+        <w:rFonts w:hint="default" w:ascii="Symbol" w:hAnsi="Symbol"/>
       </w:rPr>
     </w:lvl>
     <w:lvl w:ilvl="4" w:tplc="08090003">
@@ -1566,7 +1628,7 @@
         <w:ind w:left="3600" w:hanging="360"/>
       </w:pPr>
       <w:rPr>
-        <w:rFonts w:ascii="Courier New" w:hAnsi="Courier New" w:cs="Courier New" w:hint="default"/>
+        <w:rFonts w:hint="default" w:ascii="Courier New" w:hAnsi="Courier New" w:cs="Courier New"/>
       </w:rPr>
     </w:lvl>
     <w:lvl w:ilvl="5" w:tplc="08090005">
@@ -1578,7 +1640,7 @@
         <w:ind w:left="4320" w:hanging="360"/>
       </w:pPr>
       <w:rPr>
-        <w:rFonts w:ascii="Wingdings" w:hAnsi="Wingdings" w:hint="default"/>
+        <w:rFonts w:hint="default" w:ascii="Wingdings" w:hAnsi="Wingdings"/>
       </w:rPr>
     </w:lvl>
     <w:lvl w:ilvl="6" w:tplc="08090001">
@@ -1590,7 +1652,7 @@
         <w:ind w:left="5040" w:hanging="360"/>
       </w:pPr>
       <w:rPr>
-        <w:rFonts w:ascii="Symbol" w:hAnsi="Symbol" w:hint="default"/>
+        <w:rFonts w:hint="default" w:ascii="Symbol" w:hAnsi="Symbol"/>
       </w:rPr>
     </w:lvl>
     <w:lvl w:ilvl="7" w:tplc="08090003">
@@ -1602,7 +1664,7 @@
         <w:ind w:left="5760" w:hanging="360"/>
       </w:pPr>
       <w:rPr>
-        <w:rFonts w:ascii="Courier New" w:hAnsi="Courier New" w:cs="Courier New" w:hint="default"/>
+        <w:rFonts w:hint="default" w:ascii="Courier New" w:hAnsi="Courier New" w:cs="Courier New"/>
       </w:rPr>
     </w:lvl>
     <w:lvl w:ilvl="8" w:tplc="08090005">
@@ -1614,7 +1676,7 @@
         <w:ind w:left="6480" w:hanging="360"/>
       </w:pPr>
       <w:rPr>
-        <w:rFonts w:ascii="Wingdings" w:hAnsi="Wingdings" w:hint="default"/>
+        <w:rFonts w:hint="default" w:ascii="Wingdings" w:hAnsi="Wingdings"/>
       </w:rPr>
     </w:lvl>
   </w:abstractNum>
@@ -2353,7 +2415,7 @@
         <w:ind w:left="720" w:hanging="360"/>
       </w:pPr>
       <w:rPr>
-        <w:rFonts w:ascii="Symbol" w:hAnsi="Symbol" w:hint="default"/>
+        <w:rFonts w:hint="default" w:ascii="Symbol" w:hAnsi="Symbol"/>
         <w:color w:val="auto"/>
       </w:rPr>
     </w:lvl>
@@ -2369,7 +2431,7 @@
         <w:ind w:left="1080" w:hanging="360"/>
       </w:pPr>
       <w:rPr>
-        <w:rFonts w:ascii="Symbol" w:hAnsi="Symbol" w:hint="default"/>
+        <w:rFonts w:hint="default" w:ascii="Symbol" w:hAnsi="Symbol"/>
       </w:rPr>
     </w:lvl>
     <w:lvl w:ilvl="2">
@@ -2384,7 +2446,7 @@
         <w:ind w:left="1440" w:hanging="360"/>
       </w:pPr>
       <w:rPr>
-        <w:rFonts w:ascii="Times New Roman" w:hAnsi="Times New Roman" w:cs="Times New Roman" w:hint="default"/>
+        <w:rFonts w:hint="default" w:ascii="Times New Roman" w:hAnsi="Times New Roman" w:cs="Times New Roman"/>
         <w:color w:val="auto"/>
       </w:rPr>
     </w:lvl>
@@ -2400,7 +2462,7 @@
         <w:ind w:left="1800" w:hanging="360"/>
       </w:pPr>
       <w:rPr>
-        <w:rFonts w:ascii="Symbol" w:hAnsi="Symbol" w:hint="default"/>
+        <w:rFonts w:hint="default" w:ascii="Symbol" w:hAnsi="Symbol"/>
       </w:rPr>
     </w:lvl>
     <w:lvl w:ilvl="4">
@@ -2415,7 +2477,7 @@
         <w:ind w:left="2160" w:hanging="360"/>
       </w:pPr>
       <w:rPr>
-        <w:rFonts w:ascii="Symbol" w:hAnsi="Symbol" w:hint="default"/>
+        <w:rFonts w:hint="default" w:ascii="Symbol" w:hAnsi="Symbol"/>
       </w:rPr>
     </w:lvl>
     <w:lvl w:ilvl="5">
@@ -2430,7 +2492,7 @@
         <w:ind w:left="2520" w:hanging="360"/>
       </w:pPr>
       <w:rPr>
-        <w:rFonts w:ascii="Wingdings" w:hAnsi="Wingdings" w:hint="default"/>
+        <w:rFonts w:hint="default" w:ascii="Wingdings" w:hAnsi="Wingdings"/>
       </w:rPr>
     </w:lvl>
     <w:lvl w:ilvl="6">
@@ -2445,7 +2507,7 @@
         <w:ind w:left="2880" w:hanging="360"/>
       </w:pPr>
       <w:rPr>
-        <w:rFonts w:ascii="Wingdings" w:hAnsi="Wingdings" w:hint="default"/>
+        <w:rFonts w:hint="default" w:ascii="Wingdings" w:hAnsi="Wingdings"/>
       </w:rPr>
     </w:lvl>
     <w:lvl w:ilvl="7">
@@ -2460,7 +2522,7 @@
         <w:ind w:left="3240" w:hanging="360"/>
       </w:pPr>
       <w:rPr>
-        <w:rFonts w:ascii="Symbol" w:hAnsi="Symbol" w:hint="default"/>
+        <w:rFonts w:hint="default" w:ascii="Symbol" w:hAnsi="Symbol"/>
       </w:rPr>
     </w:lvl>
     <w:lvl w:ilvl="8">
@@ -2475,7 +2537,7 @@
         <w:ind w:left="3600" w:hanging="360"/>
       </w:pPr>
       <w:rPr>
-        <w:rFonts w:ascii="Symbol" w:hAnsi="Symbol" w:hint="default"/>
+        <w:rFonts w:hint="default" w:ascii="Symbol" w:hAnsi="Symbol"/>
       </w:rPr>
     </w:lvl>
   </w:abstractNum>
@@ -2691,11 +2753,11 @@
 </file>
 
 <file path=word/styles.xml><?xml version="1.0" encoding="utf-8"?>
-<w:styles xmlns:mc="http://schemas.openxmlformats.org/markup-compatibility/2006" xmlns:r="http://schemas.openxmlformats.org/officeDocument/2006/relationships" xmlns:w="http://schemas.openxmlformats.org/wordprocessingml/2006/main" xmlns:w14="http://schemas.microsoft.com/office/word/2010/wordml" xmlns:w15="http://schemas.microsoft.com/office/word/2012/wordml" xmlns:w16cex="http://schemas.microsoft.com/office/word/2018/wordml/cex" xmlns:w16cid="http://schemas.microsoft.com/office/word/2016/wordml/cid" xmlns:w16="http://schemas.microsoft.com/office/word/2018/wordml" xmlns:w16sdtdh="http://schemas.microsoft.com/office/word/2020/wordml/sdtdatahash" xmlns:w16se="http://schemas.microsoft.com/office/word/2015/wordml/symex" mc:Ignorable="w14 w15 w16se w16cid w16 w16cex w16sdtdh">
+<w:styles xmlns:wp14="http://schemas.microsoft.com/office/word/2010/wordprocessingDrawing" xmlns:mc="http://schemas.openxmlformats.org/markup-compatibility/2006" xmlns:r="http://schemas.openxmlformats.org/officeDocument/2006/relationships" xmlns:w="http://schemas.openxmlformats.org/wordprocessingml/2006/main" xmlns:w14="http://schemas.microsoft.com/office/word/2010/wordml" xmlns:w15="http://schemas.microsoft.com/office/word/2012/wordml" xmlns:w16cex="http://schemas.microsoft.com/office/word/2018/wordml/cex" xmlns:w16cid="http://schemas.microsoft.com/office/word/2016/wordml/cid" xmlns:w16="http://schemas.microsoft.com/office/word/2018/wordml" xmlns:w16sdtdh="http://schemas.microsoft.com/office/word/2020/wordml/sdtdatahash" xmlns:w16se="http://schemas.microsoft.com/office/word/2015/wordml/symex" mc:Ignorable="w14 w15 w16se w16cid w16 w16cex w16sdtdh wp14">
   <w:docDefaults>
     <w:rPrDefault>
       <w:rPr>
-        <w:rFonts w:ascii="Times New Roman" w:eastAsiaTheme="minorEastAsia" w:hAnsi="Times New Roman" w:cs="Times New Roman"/>
+        <w:rFonts w:ascii="Times New Roman" w:hAnsi="Times New Roman" w:cs="Times New Roman" w:eastAsiaTheme="minorEastAsia"/>
         <w:lang w:val="en-US" w:eastAsia="ko-KR" w:bidi="ar-SA"/>
       </w:rPr>
     </w:rPrDefault>
@@ -2727,7 +2789,7 @@
     <w:lsdException w:name="toc 7" w:semiHidden="1" w:unhideWhenUsed="1"/>
     <w:lsdException w:name="toc 8" w:semiHidden="1" w:unhideWhenUsed="1"/>
     <w:lsdException w:name="toc 9" w:semiHidden="1" w:unhideWhenUsed="1"/>
-    <w:lsdException w:name="Normal Indent" w:semiHidden="1" w:uiPriority="99" w:unhideWhenUsed="1" w:qFormat="1"/>
+    <w:lsdException w:name="Normal Indent" w:uiPriority="99" w:semiHidden="1" w:unhideWhenUsed="1" w:qFormat="1"/>
     <w:lsdException w:name="footnote text" w:semiHidden="1" w:unhideWhenUsed="1"/>
     <w:lsdException w:name="annotation text" w:semiHidden="1" w:unhideWhenUsed="1"/>
     <w:lsdException w:name="header" w:semiHidden="1" w:unhideWhenUsed="1"/>
@@ -2761,7 +2823,7 @@
     <w:lsdException w:name="Title" w:qFormat="1"/>
     <w:lsdException w:name="Closing" w:semiHidden="1" w:unhideWhenUsed="1"/>
     <w:lsdException w:name="Signature" w:semiHidden="1" w:unhideWhenUsed="1"/>
-    <w:lsdException w:name="Default Paragraph Font" w:semiHidden="1" w:uiPriority="1" w:unhideWhenUsed="1"/>
+    <w:lsdException w:name="Default Paragraph Font" w:uiPriority="1" w:semiHidden="1" w:unhideWhenUsed="1"/>
     <w:lsdException w:name="Body Text" w:semiHidden="1" w:unhideWhenUsed="1"/>
     <w:lsdException w:name="Body Text Indent" w:semiHidden="1" w:unhideWhenUsed="1"/>
     <w:lsdException w:name="List Continue" w:semiHidden="1" w:unhideWhenUsed="1"/>
@@ -2788,7 +2850,7 @@
     <w:lsdException w:name="HTML Acronym" w:semiHidden="1" w:unhideWhenUsed="1"/>
     <w:lsdException w:name="HTML Address" w:semiHidden="1" w:unhideWhenUsed="1"/>
     <w:lsdException w:name="HTML Cite" w:semiHidden="1" w:unhideWhenUsed="1"/>
-    <w:lsdException w:name="HTML Code" w:semiHidden="1" w:uiPriority="99" w:unhideWhenUsed="1"/>
+    <w:lsdException w:name="HTML Code" w:uiPriority="99" w:semiHidden="1" w:unhideWhenUsed="1"/>
     <w:lsdException w:name="HTML Definition" w:semiHidden="1" w:unhideWhenUsed="1"/>
     <w:lsdException w:name="HTML Keyboard" w:semiHidden="1" w:unhideWhenUsed="1"/>
     <w:lsdException w:name="HTML Preformatted" w:semiHidden="1" w:unhideWhenUsed="1"/>
@@ -2797,7 +2859,7 @@
     <w:lsdException w:name="HTML Variable" w:semiHidden="1" w:unhideWhenUsed="1"/>
     <w:lsdException w:name="Normal Table" w:semiHidden="1" w:unhideWhenUsed="1"/>
     <w:lsdException w:name="annotation subject" w:semiHidden="1" w:unhideWhenUsed="1"/>
-    <w:lsdException w:name="No List" w:semiHidden="1" w:uiPriority="99" w:unhideWhenUsed="1"/>
+    <w:lsdException w:name="No List" w:uiPriority="99" w:semiHidden="1" w:unhideWhenUsed="1"/>
     <w:lsdException w:name="Outline List 1" w:semiHidden="1" w:unhideWhenUsed="1"/>
     <w:lsdException w:name="Outline List 2" w:semiHidden="1" w:unhideWhenUsed="1"/>
     <w:lsdException w:name="Outline List 3" w:semiHidden="1" w:unhideWhenUsed="1"/>
@@ -2845,7 +2907,7 @@
     <w:lsdException w:name="Table Web 3" w:semiHidden="1" w:unhideWhenUsed="1"/>
     <w:lsdException w:name="Balloon Text" w:semiHidden="1" w:unhideWhenUsed="1"/>
     <w:lsdException w:name="Table Theme" w:semiHidden="1" w:unhideWhenUsed="1"/>
-    <w:lsdException w:name="Placeholder Text" w:semiHidden="1" w:uiPriority="67"/>
+    <w:lsdException w:name="Placeholder Text" w:uiPriority="67" w:semiHidden="1"/>
     <w:lsdException w:name="No Spacing" w:uiPriority="68"/>
     <w:lsdException w:name="Light Shading" w:uiPriority="69"/>
     <w:lsdException w:name="Light List" w:uiPriority="70"/>
@@ -2867,7 +2929,7 @@
     <w:lsdException w:name="Medium Shading 1 Accent 1" w:uiPriority="68"/>
     <w:lsdException w:name="Medium Shading 2 Accent 1" w:uiPriority="69"/>
     <w:lsdException w:name="Medium List 1 Accent 1" w:uiPriority="70"/>
-    <w:lsdException w:name="Revision" w:semiHidden="1" w:uiPriority="71"/>
+    <w:lsdException w:name="Revision" w:uiPriority="71" w:semiHidden="1"/>
     <w:lsdException w:name="List Paragraph" w:uiPriority="34"/>
     <w:lsdException w:name="Quote" w:uiPriority="73"/>
     <w:lsdException w:name="Intense Quote" w:uiPriority="60"/>
@@ -2954,8 +3016,8 @@
     <w:lsdException w:name="Subtle Reference" w:uiPriority="31"/>
     <w:lsdException w:name="Intense Reference" w:uiPriority="32"/>
     <w:lsdException w:name="Book Title" w:uiPriority="33"/>
-    <w:lsdException w:name="Bibliography" w:semiHidden="1" w:uiPriority="37" w:unhideWhenUsed="1"/>
-    <w:lsdException w:name="TOC Heading" w:semiHidden="1" w:uiPriority="39" w:unhideWhenUsed="1" w:qFormat="1"/>
+    <w:lsdException w:name="Bibliography" w:uiPriority="37" w:semiHidden="1" w:unhideWhenUsed="1"/>
+    <w:lsdException w:name="TOC Heading" w:uiPriority="39" w:semiHidden="1" w:unhideWhenUsed="1" w:qFormat="1"/>
     <w:lsdException w:name="Plain Table 1" w:uiPriority="41"/>
     <w:lsdException w:name="Plain Table 2" w:uiPriority="42"/>
     <w:lsdException w:name="Plain Table 3" w:uiPriority="43"/>
@@ -3060,13 +3122,13 @@
     <w:lsdException w:name="List Table 5 Dark Accent 6" w:uiPriority="50"/>
     <w:lsdException w:name="List Table 6 Colorful Accent 6" w:uiPriority="51"/>
     <w:lsdException w:name="List Table 7 Colorful Accent 6" w:uiPriority="52"/>
-    <w:lsdException w:name="Mention" w:semiHidden="1" w:uiPriority="99" w:unhideWhenUsed="1"/>
-    <w:lsdException w:name="Smart Hyperlink" w:semiHidden="1" w:uiPriority="99" w:unhideWhenUsed="1"/>
-    <w:lsdException w:name="Hashtag" w:semiHidden="1" w:uiPriority="99" w:unhideWhenUsed="1"/>
-    <w:lsdException w:name="Unresolved Mention" w:semiHidden="1" w:uiPriority="99" w:unhideWhenUsed="1"/>
-    <w:lsdException w:name="Smart Link" w:semiHidden="1" w:uiPriority="99" w:unhideWhenUsed="1"/>
+    <w:lsdException w:name="Mention" w:uiPriority="99" w:semiHidden="1" w:unhideWhenUsed="1"/>
+    <w:lsdException w:name="Smart Hyperlink" w:uiPriority="99" w:semiHidden="1" w:unhideWhenUsed="1"/>
+    <w:lsdException w:name="Hashtag" w:uiPriority="99" w:semiHidden="1" w:unhideWhenUsed="1"/>
+    <w:lsdException w:name="Unresolved Mention" w:uiPriority="99" w:semiHidden="1" w:unhideWhenUsed="1"/>
+    <w:lsdException w:name="Smart Link" w:uiPriority="99" w:semiHidden="1" w:unhideWhenUsed="1"/>
   </w:latentStyles>
-  <w:style w:type="paragraph" w:default="1" w:styleId="Normal">
+  <w:style w:type="paragraph" w:styleId="Normal" w:default="1">
     <w:name w:val="Normal"/>
     <w:next w:val="NormalIndent"/>
     <w:qFormat/>
@@ -3317,13 +3379,13 @@
       <w:b/>
     </w:rPr>
   </w:style>
-  <w:style w:type="character" w:default="1" w:styleId="DefaultParagraphFont">
+  <w:style w:type="character" w:styleId="DefaultParagraphFont" w:default="1">
     <w:name w:val="Default Paragraph Font"/>
     <w:uiPriority w:val="1"/>
     <w:semiHidden/>
     <w:unhideWhenUsed/>
   </w:style>
-  <w:style w:type="table" w:default="1" w:styleId="TableNormal">
+  <w:style w:type="table" w:styleId="TableNormal" w:default="1">
     <w:name w:val="Normal Table"/>
     <w:uiPriority w:val="99"/>
     <w:semiHidden/>
@@ -3338,7 +3400,7 @@
       </w:tblCellMar>
     </w:tblPr>
   </w:style>
-  <w:style w:type="numbering" w:default="1" w:styleId="NoList">
+  <w:style w:type="numbering" w:styleId="NoList" w:default="1">
     <w:name w:val="No List"/>
     <w:uiPriority w:val="99"/>
     <w:semiHidden/>
@@ -3355,7 +3417,7 @@
       <w:ind w:firstLine="360"/>
     </w:pPr>
   </w:style>
-  <w:style w:type="character" w:customStyle="1" w:styleId="NormalIndentChar">
+  <w:style w:type="character" w:styleId="NormalIndentChar" w:customStyle="1">
     <w:name w:val="Normal Indent Char"/>
     <w:link w:val="NormalIndent"/>
     <w:uiPriority w:val="99"/>
@@ -3365,7 +3427,7 @@
       <w:lang w:val="en-US" w:eastAsia="en-US" w:bidi="ar-SA"/>
     </w:rPr>
   </w:style>
-  <w:style w:type="paragraph" w:customStyle="1" w:styleId="HeadingUnnumbered">
+  <w:style w:type="paragraph" w:styleId="HeadingUnnumbered" w:customStyle="1">
     <w:name w:val="Heading Unnumbered"/>
     <w:basedOn w:val="Normal"/>
     <w:next w:val="Normal"/>
@@ -3383,7 +3445,7 @@
       <w:caps/>
     </w:rPr>
   </w:style>
-  <w:style w:type="paragraph" w:customStyle="1" w:styleId="Programbody">
+  <w:style w:type="paragraph" w:styleId="Programbody" w:customStyle="1">
     <w:name w:val="Program body"/>
     <w:basedOn w:val="Normal"/>
     <w:qFormat/>
@@ -3396,13 +3458,13 @@
       <w:sz w:val="18"/>
     </w:rPr>
   </w:style>
-  <w:style w:type="paragraph" w:customStyle="1" w:styleId="ProgramStart">
+  <w:style w:type="paragraph" w:styleId="ProgramStart" w:customStyle="1">
     <w:name w:val="ProgramStart"/>
     <w:basedOn w:val="Programbody"/>
     <w:qFormat/>
     <w:rsid w:val="00C97555"/>
   </w:style>
-  <w:style w:type="paragraph" w:customStyle="1" w:styleId="ProgramEnd">
+  <w:style w:type="paragraph" w:styleId="ProgramEnd" w:customStyle="1">
     <w:name w:val="ProgramEnd"/>
     <w:basedOn w:val="Programbody"/>
     <w:qFormat/>
@@ -3411,7 +3473,7 @@
       <w:spacing w:after="40"/>
     </w:pPr>
   </w:style>
-  <w:style w:type="paragraph" w:customStyle="1" w:styleId="Programoneline">
+  <w:style w:type="paragraph" w:styleId="Programoneline" w:customStyle="1">
     <w:name w:val="Program one line"/>
     <w:basedOn w:val="Normal"/>
     <w:qFormat/>
@@ -3425,7 +3487,7 @@
       <w:sz w:val="18"/>
     </w:rPr>
   </w:style>
-  <w:style w:type="paragraph" w:customStyle="1" w:styleId="Equation">
+  <w:style w:type="paragraph" w:styleId="Equation" w:customStyle="1">
     <w:name w:val="Equation"/>
     <w:basedOn w:val="Normal"/>
     <w:next w:val="NormalIndent"/>
@@ -3441,7 +3503,7 @@
       <w:jc w:val="center"/>
     </w:pPr>
   </w:style>
-  <w:style w:type="paragraph" w:customStyle="1" w:styleId="Reference">
+  <w:style w:type="paragraph" w:styleId="Reference" w:customStyle="1">
     <w:name w:val="Reference"/>
     <w:basedOn w:val="Normal"/>
     <w:qFormat/>
@@ -3468,7 +3530,7 @@
       <w:caps/>
     </w:rPr>
   </w:style>
-  <w:style w:type="paragraph" w:customStyle="1" w:styleId="FigureLabel">
+  <w:style w:type="paragraph" w:styleId="FigureLabel" w:customStyle="1">
     <w:name w:val="Figure Label"/>
     <w:basedOn w:val="Normal"/>
     <w:next w:val="NormalIndent"/>
@@ -3479,7 +3541,7 @@
       <w:jc w:val="center"/>
     </w:pPr>
   </w:style>
-  <w:style w:type="paragraph" w:customStyle="1" w:styleId="Appendices">
+  <w:style w:type="paragraph" w:styleId="Appendices" w:customStyle="1">
     <w:name w:val="Appendices"/>
     <w:basedOn w:val="Heading1"/>
     <w:next w:val="Normal"/>
@@ -3506,7 +3568,7 @@
     <w:semiHidden/>
     <w:rsid w:val="00C97555"/>
   </w:style>
-  <w:style w:type="paragraph" w:customStyle="1" w:styleId="FigureLabelMultiline">
+  <w:style w:type="paragraph" w:styleId="FigureLabelMultiline" w:customStyle="1">
     <w:name w:val="Figure Label Multiline"/>
     <w:basedOn w:val="FigureLabel"/>
     <w:next w:val="NormalIndent"/>
@@ -3516,7 +3578,7 @@
       <w:jc w:val="both"/>
     </w:pPr>
   </w:style>
-  <w:style w:type="paragraph" w:customStyle="1" w:styleId="TableLabelMultiline">
+  <w:style w:type="paragraph" w:styleId="TableLabelMultiline" w:customStyle="1">
     <w:name w:val="Table Label Multiline"/>
     <w:basedOn w:val="TableLabel"/>
     <w:qFormat/>
@@ -3525,7 +3587,7 @@
       <w:jc w:val="both"/>
     </w:pPr>
   </w:style>
-  <w:style w:type="paragraph" w:customStyle="1" w:styleId="TableLabel">
+  <w:style w:type="paragraph" w:styleId="TableLabel" w:customStyle="1">
     <w:name w:val="Table Label"/>
     <w:basedOn w:val="FigureLabel"/>
     <w:qFormat/>
@@ -3543,7 +3605,7 @@
       <w:color w:val="4F81BD"/>
     </w:rPr>
   </w:style>
-  <w:style w:type="paragraph" w:customStyle="1" w:styleId="AbstractHeading">
+  <w:style w:type="paragraph" w:styleId="AbstractHeading" w:customStyle="1">
     <w:name w:val="Abstract Heading"/>
     <w:basedOn w:val="HeadingUnnumbered"/>
     <w:next w:val="Normal"/>
@@ -3564,7 +3626,7 @@
       <w:szCs w:val="16"/>
     </w:rPr>
   </w:style>
-  <w:style w:type="paragraph" w:customStyle="1" w:styleId="Listenum">
+  <w:style w:type="paragraph" w:styleId="Listenum" w:customStyle="1">
     <w:name w:val="List enum"/>
     <w:basedOn w:val="Normal"/>
     <w:qFormat/>
@@ -3575,7 +3637,7 @@
       </w:numPr>
     </w:pPr>
   </w:style>
-  <w:style w:type="paragraph" w:customStyle="1" w:styleId="ListBulleted">
+  <w:style w:type="paragraph" w:styleId="ListBulleted" w:customStyle="1">
     <w:name w:val="List Bulleted"/>
     <w:basedOn w:val="Normal"/>
     <w:qFormat/>
@@ -3611,12 +3673,12 @@
     </w:pPr>
     <w:tblPr>
       <w:tblBorders>
-        <w:top w:val="single" w:sz="4" w:space="0" w:color="auto"/>
-        <w:left w:val="single" w:sz="4" w:space="0" w:color="auto"/>
-        <w:bottom w:val="single" w:sz="4" w:space="0" w:color="auto"/>
-        <w:right w:val="single" w:sz="4" w:space="0" w:color="auto"/>
-        <w:insideH w:val="single" w:sz="4" w:space="0" w:color="auto"/>
-        <w:insideV w:val="single" w:sz="4" w:space="0" w:color="auto"/>
+        <w:top w:val="single" w:color="auto" w:sz="4" w:space="0"/>
+        <w:left w:val="single" w:color="auto" w:sz="4" w:space="0"/>
+        <w:bottom w:val="single" w:color="auto" w:sz="4" w:space="0"/>
+        <w:right w:val="single" w:color="auto" w:sz="4" w:space="0"/>
+        <w:insideH w:val="single" w:color="auto" w:sz="4" w:space="0"/>
+        <w:insideV w:val="single" w:color="auto" w:sz="4" w:space="0"/>
       </w:tblBorders>
     </w:tblPr>
   </w:style>
@@ -4014,7 +4076,7 @@
       <w:ind w:left="1600"/>
     </w:pPr>
   </w:style>
-  <w:style w:type="character" w:customStyle="1" w:styleId="HeadingUnnumberedChar">
+  <w:style w:type="character" w:styleId="HeadingUnnumberedChar" w:customStyle="1">
     <w:name w:val="Heading Unnumbered Char"/>
     <w:basedOn w:val="DefaultParagraphFont"/>
     <w:link w:val="HeadingUnnumbered"/>
@@ -4027,7 +4089,7 @@
       <w:lang w:eastAsia="en-US"/>
     </w:rPr>
   </w:style>
-  <w:style w:type="character" w:customStyle="1" w:styleId="AbstractHeadingChar">
+  <w:style w:type="character" w:styleId="AbstractHeadingChar" w:customStyle="1">
     <w:name w:val="Abstract Heading Char"/>
     <w:basedOn w:val="HeadingUnnumberedChar"/>
     <w:link w:val="AbstractHeading"/>
@@ -4040,7 +4102,7 @@
       <w:lang w:eastAsia="en-US"/>
     </w:rPr>
   </w:style>
-  <w:style w:type="paragraph" w:customStyle="1" w:styleId="FigureContent">
+  <w:style w:type="paragraph" w:styleId="FigureContent" w:customStyle="1">
     <w:name w:val="Figure Content"/>
     <w:basedOn w:val="Normal"/>
     <w:qFormat/>
@@ -4056,7 +4118,7 @@
       <w:lang w:val="de-DE" w:eastAsia="de-DE"/>
     </w:rPr>
   </w:style>
-  <w:style w:type="paragraph" w:customStyle="1" w:styleId="EquationNumbered">
+  <w:style w:type="paragraph" w:styleId="EquationNumbered" w:customStyle="1">
     <w:name w:val="EquationNumbered"/>
     <w:basedOn w:val="Equation"/>
     <w:qFormat/>
@@ -4080,7 +4142,7 @@
       <w:lang w:eastAsia="en-US"/>
     </w:rPr>
   </w:style>
-  <w:style w:type="paragraph" w:customStyle="1" w:styleId="definition">
+  <w:style w:type="paragraph" w:styleId="definition" w:customStyle="1">
     <w:name w:val="definition"/>
     <w:basedOn w:val="Normal"/>
     <w:qFormat/>
@@ -4089,7 +4151,7 @@
       <w:spacing w:before="60" w:after="60"/>
     </w:pPr>
   </w:style>
-  <w:style w:type="paragraph" w:customStyle="1" w:styleId="AuthorBio">
+  <w:style w:type="paragraph" w:styleId="AuthorBio" w:customStyle="1">
     <w:name w:val="AuthorBio"/>
     <w:basedOn w:val="Normal"/>
     <w:qFormat/>
@@ -4112,7 +4174,7 @@
       <w:szCs w:val="18"/>
     </w:rPr>
   </w:style>
-  <w:style w:type="paragraph" w:customStyle="1" w:styleId="AuthorAddress">
+  <w:style w:type="paragraph" w:styleId="AuthorAddress" w:customStyle="1">
     <w:name w:val="AuthorAddress"/>
     <w:basedOn w:val="NormalIndent"/>
     <w:qFormat/>
@@ -4125,7 +4187,7 @@
       <w:szCs w:val="22"/>
     </w:rPr>
   </w:style>
-  <w:style w:type="character" w:customStyle="1" w:styleId="UnresolvedMention1">
+  <w:style w:type="character" w:styleId="UnresolvedMention1" w:customStyle="1">
     <w:name w:val="Unresolved Mention1"/>
     <w:basedOn w:val="DefaultParagraphFont"/>
     <w:uiPriority w:val="99"/>
@@ -4144,16 +4206,16 @@
     <w:rsid w:val="00FE03EC"/>
     <w:tblPr>
       <w:tblBorders>
-        <w:top w:val="single" w:sz="4" w:space="0" w:color="BFBFBF" w:themeColor="background1" w:themeShade="BF"/>
-        <w:left w:val="single" w:sz="4" w:space="0" w:color="BFBFBF" w:themeColor="background1" w:themeShade="BF"/>
-        <w:bottom w:val="single" w:sz="4" w:space="0" w:color="BFBFBF" w:themeColor="background1" w:themeShade="BF"/>
-        <w:right w:val="single" w:sz="4" w:space="0" w:color="BFBFBF" w:themeColor="background1" w:themeShade="BF"/>
-        <w:insideH w:val="single" w:sz="4" w:space="0" w:color="BFBFBF" w:themeColor="background1" w:themeShade="BF"/>
-        <w:insideV w:val="single" w:sz="4" w:space="0" w:color="BFBFBF" w:themeColor="background1" w:themeShade="BF"/>
+        <w:top w:val="single" w:color="BFBFBF" w:themeColor="background1" w:themeShade="BF" w:sz="4" w:space="0"/>
+        <w:left w:val="single" w:color="BFBFBF" w:themeColor="background1" w:themeShade="BF" w:sz="4" w:space="0"/>
+        <w:bottom w:val="single" w:color="BFBFBF" w:themeColor="background1" w:themeShade="BF" w:sz="4" w:space="0"/>
+        <w:right w:val="single" w:color="BFBFBF" w:themeColor="background1" w:themeShade="BF" w:sz="4" w:space="0"/>
+        <w:insideH w:val="single" w:color="BFBFBF" w:themeColor="background1" w:themeShade="BF" w:sz="4" w:space="0"/>
+        <w:insideV w:val="single" w:color="BFBFBF" w:themeColor="background1" w:themeShade="BF" w:sz="4" w:space="0"/>
       </w:tblBorders>
     </w:tblPr>
   </w:style>
-  <w:style w:type="paragraph" w:customStyle="1" w:styleId="HeadEditor1">
+  <w:style w:type="paragraph" w:styleId="HeadEditor1" w:customStyle="1">
     <w:name w:val="HeadEditor1"/>
     <w:basedOn w:val="Normal"/>
     <w:qFormat/>
@@ -4171,7 +4233,7 @@
       <w:i/>
     </w:rPr>
   </w:style>
-  <w:style w:type="paragraph" w:customStyle="1" w:styleId="HeadEditor2">
+  <w:style w:type="paragraph" w:styleId="HeadEditor2" w:customStyle="1">
     <w:name w:val="HeadEditor2"/>
     <w:basedOn w:val="Normal"/>
     <w:qFormat/>
@@ -4190,7 +4252,7 @@
       <w:i/>
     </w:rPr>
   </w:style>
-  <w:style w:type="paragraph" w:customStyle="1" w:styleId="HeadAuthor">
+  <w:style w:type="paragraph" w:styleId="HeadAuthor" w:customStyle="1">
     <w:name w:val="HeadAuthor"/>
     <w:basedOn w:val="Normal"/>
     <w:qFormat/>
@@ -4227,7 +4289,7 @@
       <w:spacing w:line="240" w:lineRule="auto"/>
     </w:pPr>
   </w:style>
-  <w:style w:type="character" w:customStyle="1" w:styleId="HeaderChar">
+  <w:style w:type="character" w:styleId="HeaderChar" w:customStyle="1">
     <w:name w:val="Header Char"/>
     <w:basedOn w:val="DefaultParagraphFont"/>
     <w:link w:val="Header"/>
@@ -4255,7 +4317,7 @@
       <w:spacing w:line="240" w:lineRule="auto"/>
     </w:pPr>
   </w:style>
-  <w:style w:type="character" w:customStyle="1" w:styleId="FooterChar">
+  <w:style w:type="character" w:styleId="FooterChar" w:customStyle="1">
     <w:name w:val="Footer Char"/>
     <w:basedOn w:val="DefaultParagraphFont"/>
     <w:link w:val="Footer"/>
@@ -4277,7 +4339,7 @@
       <w:u w:val="single"/>
     </w:rPr>
   </w:style>
-  <w:style w:type="paragraph" w:customStyle="1" w:styleId="EndNoteBibliographyTitle">
+  <w:style w:type="paragraph" w:styleId="EndNoteBibliographyTitle" w:customStyle="1">
     <w:name w:val="EndNote Bibliography Title"/>
     <w:basedOn w:val="Normal"/>
     <w:link w:val="EndNoteBibliographyTitleChar"/>
@@ -4289,7 +4351,7 @@
       <w:noProof/>
     </w:rPr>
   </w:style>
-  <w:style w:type="character" w:customStyle="1" w:styleId="EndNoteBibliographyTitleChar">
+  <w:style w:type="character" w:styleId="EndNoteBibliographyTitleChar" w:customStyle="1">
     <w:name w:val="EndNote Bibliography Title Char"/>
     <w:basedOn w:val="DefaultParagraphFont"/>
     <w:link w:val="EndNoteBibliographyTitle"/>
@@ -4301,7 +4363,7 @@
       <w:lang w:eastAsia="en-US"/>
     </w:rPr>
   </w:style>
-  <w:style w:type="paragraph" w:customStyle="1" w:styleId="EndNoteBibliography">
+  <w:style w:type="paragraph" w:styleId="EndNoteBibliography" w:customStyle="1">
     <w:name w:val="EndNote Bibliography"/>
     <w:basedOn w:val="Normal"/>
     <w:link w:val="EndNoteBibliographyChar"/>
@@ -4313,7 +4375,7 @@
       <w:noProof/>
     </w:rPr>
   </w:style>
-  <w:style w:type="character" w:customStyle="1" w:styleId="EndNoteBibliographyChar">
+  <w:style w:type="character" w:styleId="EndNoteBibliographyChar" w:customStyle="1">
     <w:name w:val="EndNote Bibliography Char"/>
     <w:basedOn w:val="DefaultParagraphFont"/>
     <w:link w:val="EndNoteBibliography"/>

</xml_diff>

<commit_message>
trained and logged performance of 3 transformers models (in Colab)
</commit_message>
<xml_diff>
--- a/docs/RAG disinformation paper.docx
+++ b/docs/RAG disinformation paper.docx
@@ -283,13 +283,34 @@
     </w:p>
     <w:p>
       <w:r>
-        <w:t>We will train X models</w:t>
-      </w:r>
-      <w:r>
-        <w:t xml:space="preserve">, </w:t>
-      </w:r>
-      <w:r>
-        <w:t>X models are Deep Learning based</w:t>
+        <w:t xml:space="preserve">We will train </w:t>
+      </w:r>
+      <w:r>
+        <w:t xml:space="preserve"> Random Forest Classifier (RFC), Support </w:t>
+      </w:r>
+      <w:r>
+        <w:t xml:space="preserve">Vector Machine (SVM), </w:t>
+      </w:r>
+      <w:r>
+        <w:t>Deep Convolutional Neural Network</w:t>
+      </w:r>
+      <w:r>
+        <w:t xml:space="preserve"> </w:t>
+      </w:r>
+      <w:r>
+        <w:t>(DCNN)</w:t>
+      </w:r>
+      <w:r>
+        <w:t>,</w:t>
+      </w:r>
+      <w:r>
+        <w:t xml:space="preserve"> </w:t>
+      </w:r>
+      <w:r>
+        <w:t xml:space="preserve">Bidirectional LSTM </w:t>
+      </w:r>
+      <w:r>
+        <w:t>models are Deep Learning based</w:t>
       </w:r>
       <w:r>
         <w:t xml:space="preserve">, </w:t>
@@ -328,7 +349,7 @@
         <w:rPr>
           <w:rStyle w:val="FootnoteReference"/>
         </w:rPr>
-        <w:footnoteReference w:id="1"/>
+        <w:footnoteReference w:id="2"/>
       </w:r>
       <w:r>
         <w:t xml:space="preserve"> </w:t>
@@ -354,16 +375,14 @@
       <w:r>
         <w:t xml:space="preserve">, </w:t>
       </w:r>
-      <w:proofErr w:type="spellStart"/>
       <w:r>
         <w:t>roBERTa</w:t>
       </w:r>
-      <w:proofErr w:type="spellEnd"/>
       <w:r>
         <w:rPr>
           <w:rStyle w:val="FootnoteReference"/>
         </w:rPr>
-        <w:footnoteReference w:id="2"/>
+        <w:footnoteReference w:id="3"/>
       </w:r>
       <w:r>
         <w:t xml:space="preserve"> </w:t>
@@ -387,18 +406,13 @@
         <w:fldChar w:fldCharType="end"/>
       </w:r>
       <w:r>
-        <w:t xml:space="preserve"> and </w:t>
-      </w:r>
-      <w:proofErr w:type="spellStart"/>
-      <w:r>
-        <w:t>MiniLM</w:t>
-      </w:r>
-      <w:proofErr w:type="spellEnd"/>
+        <w:t xml:space="preserve"> and MiniLM</w:t>
+      </w:r>
       <w:r>
         <w:rPr>
           <w:rStyle w:val="FootnoteReference"/>
         </w:rPr>
-        <w:footnoteReference w:id="3"/>
+        <w:footnoteReference w:id="4"/>
       </w:r>
       <w:r>
         <w:fldChar w:fldCharType="begin"/>
@@ -432,20 +446,35 @@
       <w:tblPr>
         <w:tblStyle w:val="TableGrid"/>
         <w:tblW w:w="0" w:type="auto"/>
+        <w:jc w:val="center"/>
         <w:tblLook w:val="04A0" w:firstRow="1" w:lastRow="0" w:firstColumn="1" w:lastColumn="0" w:noHBand="0" w:noVBand="1"/>
       </w:tblPr>
       <w:tblGrid>
-        <w:gridCol w:w="1870"/>
-        <w:gridCol w:w="1870"/>
-        <w:gridCol w:w="1870"/>
-        <w:gridCol w:w="1870"/>
-        <w:gridCol w:w="1870"/>
+        <w:gridCol w:w="1933"/>
+        <w:gridCol w:w="2099"/>
+        <w:gridCol w:w="1543"/>
+        <w:gridCol w:w="900"/>
+        <w:gridCol w:w="1170"/>
+        <w:gridCol w:w="630"/>
       </w:tblGrid>
       <w:tr>
+        <w:trPr>
+          <w:trHeight w:val="104"/>
+          <w:jc w:val="center"/>
+        </w:trPr>
         <w:tc>
           <w:tcPr>
-            <w:tcW w:w="1870" w:type="dxa"/>
-            <w:tcMar/>
+            <w:tcW w:w="1933" w:type="dxa"/>
+          </w:tcPr>
+          <w:p>
+            <w:r>
+              <w:t>Architecture family</w:t>
+            </w:r>
+          </w:p>
+        </w:tc>
+        <w:tc>
+          <w:tcPr>
+            <w:tcW w:w="2099" w:type="dxa"/>
           </w:tcPr>
           <w:p>
             <w:r>
@@ -455,8 +484,7 @@
         </w:tc>
         <w:tc>
           <w:tcPr>
-            <w:tcW w:w="1870" w:type="dxa"/>
-            <w:tcMar/>
+            <w:tcW w:w="1543" w:type="dxa"/>
           </w:tcPr>
           <w:p>
             <w:r>
@@ -466,8 +494,7 @@
         </w:tc>
         <w:tc>
           <w:tcPr>
-            <w:tcW w:w="1870" w:type="dxa"/>
-            <w:tcMar/>
+            <w:tcW w:w="900" w:type="dxa"/>
           </w:tcPr>
           <w:p>
             <w:r>
@@ -477,8 +504,7 @@
         </w:tc>
         <w:tc>
           <w:tcPr>
-            <w:tcW w:w="1870" w:type="dxa"/>
-            <w:tcMar/>
+            <w:tcW w:w="1170" w:type="dxa"/>
           </w:tcPr>
           <w:p>
             <w:r>
@@ -488,8 +514,7 @@
         </w:tc>
         <w:tc>
           <w:tcPr>
-            <w:tcW w:w="1870" w:type="dxa"/>
-            <w:tcMar/>
+            <w:tcW w:w="630" w:type="dxa"/>
           </w:tcPr>
           <w:p>
             <w:r>
@@ -499,250 +524,532 @@
         </w:tc>
       </w:tr>
       <w:tr>
+        <w:trPr>
+          <w:trHeight w:val="209"/>
+          <w:jc w:val="center"/>
+        </w:trPr>
         <w:tc>
           <w:tcPr>
-            <w:tcW w:w="1870" w:type="dxa"/>
-            <w:tcMar/>
+            <w:tcW w:w="1933" w:type="dxa"/>
+            <w:vMerge w:val="restart"/>
+            <w:vAlign w:val="center"/>
           </w:tcPr>
           <w:p>
             <w:pPr>
-              <w:rPr/>
+              <w:jc w:val="left"/>
             </w:pPr>
             <w:r>
-              <w:rPr/>
-              <w:t>DCNN(</w:t>
-            </w:r>
-            <w:r>
-              <w:rPr/>
-              <w:t>Deep Convolutional Neural Network)</w:t>
+              <w:t>Machine Learning</w:t>
             </w:r>
           </w:p>
         </w:tc>
         <w:tc>
           <w:tcPr>
-            <w:tcW w:w="1870" w:type="dxa"/>
-            <w:tcMar/>
+            <w:tcW w:w="2099" w:type="dxa"/>
+          </w:tcPr>
+          <w:p>
+            <w:pPr>
+              <w:jc w:val="left"/>
+            </w:pPr>
+            <w:r>
+              <w:t>RFC</w:t>
+            </w:r>
+          </w:p>
+        </w:tc>
+        <w:tc>
+          <w:tcPr>
+            <w:tcW w:w="1543" w:type="dxa"/>
           </w:tcPr>
           <w:p/>
         </w:tc>
         <w:tc>
           <w:tcPr>
-            <w:tcW w:w="1870" w:type="dxa"/>
-            <w:tcMar/>
+            <w:tcW w:w="900" w:type="dxa"/>
           </w:tcPr>
           <w:p/>
         </w:tc>
         <w:tc>
           <w:tcPr>
-            <w:tcW w:w="1870" w:type="dxa"/>
-            <w:tcMar/>
+            <w:tcW w:w="1170" w:type="dxa"/>
           </w:tcPr>
           <w:p/>
         </w:tc>
         <w:tc>
           <w:tcPr>
-            <w:tcW w:w="1870" w:type="dxa"/>
-            <w:tcMar/>
+            <w:tcW w:w="630" w:type="dxa"/>
           </w:tcPr>
           <w:p/>
         </w:tc>
       </w:tr>
       <w:tr>
+        <w:trPr>
+          <w:trHeight w:val="104"/>
+          <w:jc w:val="center"/>
+        </w:trPr>
         <w:tc>
           <w:tcPr>
-            <w:tcW w:w="1870" w:type="dxa"/>
-            <w:tcMar/>
+            <w:tcW w:w="1933" w:type="dxa"/>
+            <w:vMerge/>
+            <w:vAlign w:val="center"/>
           </w:tcPr>
           <w:p>
             <w:pPr>
-              <w:rPr/>
+              <w:jc w:val="left"/>
+            </w:pPr>
+          </w:p>
+        </w:tc>
+        <w:tc>
+          <w:tcPr>
+            <w:tcW w:w="2099" w:type="dxa"/>
+          </w:tcPr>
+          <w:p>
+            <w:pPr>
+              <w:jc w:val="left"/>
             </w:pPr>
             <w:r>
-              <w:rPr/>
-              <w:t>Bidirectional</w:t>
-            </w:r>
-            <w:r>
-              <w:rPr/>
-              <w:t xml:space="preserve"> LSTM</w:t>
+              <w:t>SVM</w:t>
             </w:r>
           </w:p>
         </w:tc>
         <w:tc>
           <w:tcPr>
-            <w:tcW w:w="1870" w:type="dxa"/>
-            <w:tcMar/>
+            <w:tcW w:w="1543" w:type="dxa"/>
           </w:tcPr>
           <w:p/>
         </w:tc>
         <w:tc>
           <w:tcPr>
-            <w:tcW w:w="1870" w:type="dxa"/>
-            <w:tcMar/>
+            <w:tcW w:w="900" w:type="dxa"/>
           </w:tcPr>
           <w:p/>
         </w:tc>
         <w:tc>
           <w:tcPr>
-            <w:tcW w:w="1870" w:type="dxa"/>
-            <w:tcMar/>
+            <w:tcW w:w="1170" w:type="dxa"/>
           </w:tcPr>
           <w:p/>
         </w:tc>
         <w:tc>
           <w:tcPr>
-            <w:tcW w:w="1870" w:type="dxa"/>
-            <w:tcMar/>
+            <w:tcW w:w="630" w:type="dxa"/>
           </w:tcPr>
           <w:p/>
         </w:tc>
       </w:tr>
       <w:tr>
+        <w:trPr>
+          <w:trHeight w:val="104"/>
+          <w:jc w:val="center"/>
+        </w:trPr>
         <w:tc>
           <w:tcPr>
-            <w:tcW w:w="1870" w:type="dxa"/>
-            <w:tcMar/>
+            <w:tcW w:w="1933" w:type="dxa"/>
+            <w:vMerge w:val="restart"/>
+            <w:vAlign w:val="center"/>
           </w:tcPr>
           <w:p>
+            <w:pPr>
+              <w:jc w:val="left"/>
+            </w:pPr>
             <w:r>
-              <w:t>BERT</w:t>
+              <w:t>Deep Learning</w:t>
             </w:r>
           </w:p>
         </w:tc>
         <w:tc>
           <w:tcPr>
-            <w:tcW w:w="1870" w:type="dxa"/>
-            <w:tcMar/>
+            <w:tcW w:w="2099" w:type="dxa"/>
+          </w:tcPr>
+          <w:p>
+            <w:pPr>
+              <w:jc w:val="left"/>
+            </w:pPr>
+            <w:r>
+              <w:t>DCNN</w:t>
+            </w:r>
+          </w:p>
+        </w:tc>
+        <w:tc>
+          <w:tcPr>
+            <w:tcW w:w="1543" w:type="dxa"/>
+          </w:tcPr>
+          <w:p>
+            <w:r>
+              <w:t>89.99 ~ 90</w:t>
+            </w:r>
+          </w:p>
+        </w:tc>
+        <w:tc>
+          <w:tcPr>
+            <w:tcW w:w="900" w:type="dxa"/>
           </w:tcPr>
           <w:p/>
         </w:tc>
         <w:tc>
           <w:tcPr>
-            <w:tcW w:w="1870" w:type="dxa"/>
-            <w:tcMar/>
+            <w:tcW w:w="1170" w:type="dxa"/>
           </w:tcPr>
           <w:p/>
         </w:tc>
         <w:tc>
           <w:tcPr>
-            <w:tcW w:w="1870" w:type="dxa"/>
-            <w:tcMar/>
+            <w:tcW w:w="630" w:type="dxa"/>
+          </w:tcPr>
+          <w:p/>
+        </w:tc>
+      </w:tr>
+      <w:tr>
+        <w:trPr>
+          <w:trHeight w:val="104"/>
+          <w:jc w:val="center"/>
+        </w:trPr>
+        <w:tc>
+          <w:tcPr>
+            <w:tcW w:w="1933" w:type="dxa"/>
+            <w:vMerge/>
+            <w:vAlign w:val="center"/>
+          </w:tcPr>
+          <w:p>
+            <w:pPr>
+              <w:jc w:val="left"/>
+            </w:pPr>
+          </w:p>
+        </w:tc>
+        <w:tc>
+          <w:tcPr>
+            <w:tcW w:w="2099" w:type="dxa"/>
+          </w:tcPr>
+          <w:p>
+            <w:r>
+              <w:t>Bidirectional LSTM</w:t>
+            </w:r>
+          </w:p>
+        </w:tc>
+        <w:tc>
+          <w:tcPr>
+            <w:tcW w:w="1543" w:type="dxa"/>
+          </w:tcPr>
+          <w:p>
+            <w:r>
+              <w:t>94.99 ~ 95</w:t>
+            </w:r>
+          </w:p>
+        </w:tc>
+        <w:tc>
+          <w:tcPr>
+            <w:tcW w:w="900" w:type="dxa"/>
           </w:tcPr>
           <w:p/>
         </w:tc>
         <w:tc>
           <w:tcPr>
-            <w:tcW w:w="1870" w:type="dxa"/>
-            <w:tcMar/>
+            <w:tcW w:w="1170" w:type="dxa"/>
+          </w:tcPr>
+          <w:p/>
+        </w:tc>
+        <w:tc>
+          <w:tcPr>
+            <w:tcW w:w="630" w:type="dxa"/>
           </w:tcPr>
           <w:p/>
         </w:tc>
       </w:tr>
       <w:tr>
+        <w:trPr>
+          <w:trHeight w:val="104"/>
+          <w:jc w:val="center"/>
+        </w:trPr>
         <w:tc>
           <w:tcPr>
-            <w:tcW w:w="1870" w:type="dxa"/>
-            <w:tcMar/>
+            <w:tcW w:w="1933" w:type="dxa"/>
+            <w:vMerge w:val="restart"/>
+            <w:vAlign w:val="center"/>
           </w:tcPr>
           <w:p>
-            <w:proofErr w:type="spellStart"/>
+            <w:pPr>
+              <w:jc w:val="left"/>
+            </w:pPr>
             <w:r>
-              <w:t>roBERTa</w:t>
+              <w:t>Transformers</w:t>
             </w:r>
-            <w:proofErr w:type="spellEnd"/>
           </w:p>
         </w:tc>
         <w:tc>
           <w:tcPr>
-            <w:tcW w:w="1870" w:type="dxa"/>
-            <w:tcMar/>
+            <w:tcW w:w="2099" w:type="dxa"/>
+          </w:tcPr>
+          <w:p>
+            <w:r>
+              <w:t>BERT*</w:t>
+            </w:r>
+          </w:p>
+        </w:tc>
+        <w:tc>
+          <w:tcPr>
+            <w:tcW w:w="1543" w:type="dxa"/>
+          </w:tcPr>
+          <w:p>
+            <w:r>
+              <w:t>0.95</w:t>
+            </w:r>
+          </w:p>
+        </w:tc>
+        <w:tc>
+          <w:tcPr>
+            <w:tcW w:w="900" w:type="dxa"/>
+          </w:tcPr>
+          <w:p>
+            <w:r>
+              <w:t>0.95</w:t>
+            </w:r>
+          </w:p>
+        </w:tc>
+        <w:tc>
+          <w:tcPr>
+            <w:tcW w:w="1170" w:type="dxa"/>
+          </w:tcPr>
+          <w:p>
+            <w:r>
+              <w:t>0.95</w:t>
+            </w:r>
+          </w:p>
+        </w:tc>
+        <w:tc>
+          <w:tcPr>
+            <w:tcW w:w="630" w:type="dxa"/>
+          </w:tcPr>
+          <w:p>
+            <w:r>
+              <w:t>0.95</w:t>
+            </w:r>
+          </w:p>
+        </w:tc>
+      </w:tr>
+      <w:tr>
+        <w:trPr>
+          <w:trHeight w:val="124"/>
+          <w:jc w:val="center"/>
+        </w:trPr>
+        <w:tc>
+          <w:tcPr>
+            <w:tcW w:w="1933" w:type="dxa"/>
+            <w:vMerge/>
           </w:tcPr>
           <w:p/>
         </w:tc>
         <w:tc>
           <w:tcPr>
-            <w:tcW w:w="1870" w:type="dxa"/>
-            <w:tcMar/>
+            <w:tcW w:w="2099" w:type="dxa"/>
+          </w:tcPr>
+          <w:p>
+            <w:r>
+              <w:t>roBERTa*</w:t>
+            </w:r>
+          </w:p>
+        </w:tc>
+        <w:tc>
+          <w:tcPr>
+            <w:tcW w:w="1543" w:type="dxa"/>
+          </w:tcPr>
+          <w:p>
+            <w:r>
+              <w:t>0.90</w:t>
+            </w:r>
+          </w:p>
+        </w:tc>
+        <w:tc>
+          <w:tcPr>
+            <w:tcW w:w="900" w:type="dxa"/>
+          </w:tcPr>
+          <w:p>
+            <w:r>
+              <w:t>0.91</w:t>
+            </w:r>
+          </w:p>
+        </w:tc>
+        <w:tc>
+          <w:tcPr>
+            <w:tcW w:w="1170" w:type="dxa"/>
+          </w:tcPr>
+          <w:p>
+            <w:r>
+              <w:t>0.90</w:t>
+            </w:r>
+          </w:p>
+        </w:tc>
+        <w:tc>
+          <w:tcPr>
+            <w:tcW w:w="630" w:type="dxa"/>
+          </w:tcPr>
+          <w:p>
+            <w:r>
+              <w:t>0.89</w:t>
+            </w:r>
+          </w:p>
+        </w:tc>
+      </w:tr>
+      <w:tr>
+        <w:trPr>
+          <w:trHeight w:val="104"/>
+          <w:jc w:val="center"/>
+        </w:trPr>
+        <w:tc>
+          <w:tcPr>
+            <w:tcW w:w="1933" w:type="dxa"/>
+            <w:vMerge/>
           </w:tcPr>
           <w:p/>
         </w:tc>
         <w:tc>
           <w:tcPr>
-            <w:tcW w:w="1870" w:type="dxa"/>
-            <w:tcMar/>
-          </w:tcPr>
-          <w:p/>
-        </w:tc>
-        <w:tc>
-          <w:tcPr>
-            <w:tcW w:w="1870" w:type="dxa"/>
-            <w:tcMar/>
-          </w:tcPr>
-          <w:p/>
-        </w:tc>
-      </w:tr>
-      <w:tr>
-        <w:tc>
-          <w:tcPr>
-            <w:tcW w:w="1870" w:type="dxa"/>
-            <w:tcMar/>
+            <w:tcW w:w="2099" w:type="dxa"/>
           </w:tcPr>
           <w:p>
-            <w:proofErr w:type="spellStart"/>
             <w:r>
-              <w:t>MiniLM</w:t>
+              <w:t>MiniLM*</w:t>
             </w:r>
-            <w:proofErr w:type="spellEnd"/>
           </w:p>
         </w:tc>
         <w:tc>
           <w:tcPr>
-            <w:tcW w:w="1870" w:type="dxa"/>
-            <w:tcMar/>
+            <w:tcW w:w="1543" w:type="dxa"/>
           </w:tcPr>
-          <w:p/>
+          <w:p>
+            <w:r>
+              <w:t>1.00</w:t>
+            </w:r>
+          </w:p>
         </w:tc>
         <w:tc>
           <w:tcPr>
-            <w:tcW w:w="1870" w:type="dxa"/>
-            <w:tcMar/>
+            <w:tcW w:w="900" w:type="dxa"/>
           </w:tcPr>
-          <w:p/>
+          <w:p>
+            <w:r>
+              <w:t>1.00</w:t>
+            </w:r>
+          </w:p>
         </w:tc>
         <w:tc>
           <w:tcPr>
-            <w:tcW w:w="1870" w:type="dxa"/>
-            <w:tcMar/>
+            <w:tcW w:w="1170" w:type="dxa"/>
           </w:tcPr>
-          <w:p/>
+          <w:p>
+            <w:pPr>
+              <w:rPr>
+                <w:b/>
+                <w:bCs/>
+              </w:rPr>
+            </w:pPr>
+            <w:r>
+              <w:t>1.00</w:t>
+            </w:r>
+          </w:p>
         </w:tc>
         <w:tc>
           <w:tcPr>
-            <w:tcW w:w="1870" w:type="dxa"/>
-            <w:tcMar/>
+            <w:tcW w:w="630" w:type="dxa"/>
           </w:tcPr>
-          <w:p/>
+          <w:p>
+            <w:r>
+              <w:t>1.00</w:t>
+            </w:r>
+          </w:p>
         </w:tc>
       </w:tr>
     </w:tbl>
     <w:p/>
     <w:p>
-      <w:pPr>
-        <w:pStyle w:val="Heading1"/>
-      </w:pPr>
-      <w:r>
-        <w:t>conclusions</w:t>
+      <w:r>
+        <w:t>*</w:t>
+      </w:r>
+      <w:r>
+        <w:t xml:space="preserve">The </w:t>
+      </w:r>
+      <w:r>
+        <w:t>transformer</w:t>
+      </w:r>
+      <w:r>
+        <w:t xml:space="preserve"> models</w:t>
+      </w:r>
+      <w:r>
+        <w:t xml:space="preserve"> </w:t>
+      </w:r>
+      <w:r>
+        <w:t>were stopped at 7, 7</w:t>
+      </w:r>
+      <w:r>
+        <w:t xml:space="preserve">, and 13 </w:t>
+      </w:r>
+      <w:r>
+        <w:t xml:space="preserve">epochs </w:t>
+      </w:r>
+      <w:r>
+        <w:t>respectively.</w:t>
+      </w:r>
+      <w:r>
+        <w:t xml:space="preserve"> </w:t>
+      </w:r>
+      <w:r>
+        <w:t xml:space="preserve">All of them </w:t>
+      </w:r>
+      <w:r>
+        <w:t>are probably overfitted</w:t>
+      </w:r>
+      <w:r>
+        <w:t xml:space="preserve"> because of the high </w:t>
+      </w:r>
+      <w:r>
+        <w:t xml:space="preserve">metric performances and </w:t>
+      </w:r>
+      <w:r>
+        <w:t xml:space="preserve">a huge </w:t>
+      </w:r>
+      <w:r>
+        <w:t xml:space="preserve">drop </w:t>
+      </w:r>
+      <w:r>
+        <w:t>in</w:t>
+      </w:r>
+      <w:r>
+        <w:t xml:space="preserve"> the loss during the training and evaluation</w:t>
+      </w:r>
+      <w:r>
+        <w:t xml:space="preserve"> through the epochs.</w:t>
       </w:r>
     </w:p>
     <w:p>
       <w:pPr>
-        <w:pStyle w:val="HeadingUnnumbered"/>
-      </w:pPr>
-      <w:r>
-        <w:t>REFERENCES</w:t>
+        <w:pStyle w:val="Heading1"/>
+      </w:pPr>
+      <w:r>
+        <w:t>conclusions</w:t>
       </w:r>
     </w:p>
     <w:p>
       <w:pPr>
+        <w:tabs>
+          <w:tab w:val="clear" w:pos="360"/>
+          <w:tab w:val="clear" w:pos="720"/>
+          <w:tab w:val="clear" w:pos="1080"/>
+        </w:tabs>
+        <w:spacing w:line="240" w:lineRule="auto"/>
+        <w:jc w:val="left"/>
+      </w:pPr>
+      <w:r>
+        <w:br w:type="page"/>
+      </w:r>
+    </w:p>
+    <w:p>
+      <w:pPr>
+        <w:pStyle w:val="HeadingUnnumbered"/>
+      </w:pPr>
+      <w:r>
+        <w:t>REFERENCES</w:t>
+      </w:r>
+    </w:p>
+    <w:p>
+      <w:pPr>
         <w:pStyle w:val="EndNoteBibliography"/>
         <w:ind w:left="720" w:hanging="720"/>
       </w:pPr>
@@ -760,8 +1067,6 @@
       </w:r>
       <w:r>
         <w:tab/>
-      </w:r>
-      <w:r>
         <w:t xml:space="preserve">Vaswani, A., et al., </w:t>
       </w:r>
       <w:r>
@@ -793,8 +1098,6 @@
       </w:r>
       <w:r>
         <w:tab/>
-      </w:r>
-      <w:r>
         <w:t xml:space="preserve">Devlin, J.a.C., Ming-Wei and Lee, Kenton and Toutanova, KristinaJacob Devlin, </w:t>
       </w:r>
       <w:r>
@@ -817,8 +1120,6 @@
       </w:r>
       <w:r>
         <w:tab/>
-      </w:r>
-      <w:r>
         <w:t xml:space="preserve">Barbieri, F., et al. </w:t>
       </w:r>
       <w:r>
@@ -841,8 +1142,6 @@
       </w:r>
       <w:r>
         <w:tab/>
-      </w:r>
-      <w:r>
         <w:t xml:space="preserve">Wang, W., et al., </w:t>
       </w:r>
       <w:r>
@@ -878,7 +1177,7 @@
       <w:footerReference w:type="default" r:id="rId13"/>
       <w:headerReference w:type="first" r:id="rId14"/>
       <w:type w:val="continuous"/>
-      <w:pgSz w:w="12240" w:h="15840" w:orient="portrait" w:code="1"/>
+      <w:pgSz w:w="12240" w:h="15840" w:code="1"/>
       <w:pgMar w:top="1440" w:right="1440" w:bottom="1440" w:left="1440" w:header="992" w:footer="1083" w:gutter="0"/>
       <w:cols w:space="540"/>
       <w:titlePg/>
@@ -904,6 +1203,13 @@
       </w:r>
     </w:p>
   </w:endnote>
+  <w:endnote w:type="continuationNotice" w:id="1">
+    <w:p>
+      <w:pPr>
+        <w:spacing w:line="240" w:lineRule="auto"/>
+      </w:pPr>
+    </w:p>
+  </w:endnote>
 </w:endnotes>
 </file>
 
@@ -933,7 +1239,14 @@
       </w:r>
     </w:p>
   </w:footnote>
-  <w:footnote w:id="1">
+  <w:footnote w:type="continuationNotice" w:id="1">
+    <w:p>
+      <w:pPr>
+        <w:spacing w:line="240" w:lineRule="auto"/>
+      </w:pPr>
+    </w:p>
+  </w:footnote>
+  <w:footnote w:id="2">
     <w:p>
       <w:pPr>
         <w:pStyle w:val="FootnoteText"/>
@@ -947,7 +1260,7 @@
       <w:r>
         <w:t xml:space="preserve"> </w:t>
       </w:r>
-      <w:hyperlink w:history="1" r:id="rId1">
+      <w:hyperlink r:id="rId1" w:history="1">
         <w:r>
           <w:rPr>
             <w:rStyle w:val="Hyperlink"/>
@@ -985,7 +1298,7 @@
       </w:hyperlink>
     </w:p>
   </w:footnote>
-  <w:footnote w:id="2">
+  <w:footnote w:id="3">
     <w:p>
       <w:pPr>
         <w:pStyle w:val="FootnoteText"/>
@@ -999,7 +1312,7 @@
       <w:r>
         <w:t xml:space="preserve"> </w:t>
       </w:r>
-      <w:hyperlink w:history="1" r:id="rId2">
+      <w:hyperlink r:id="rId2" w:history="1">
         <w:proofErr w:type="spellStart"/>
         <w:r>
           <w:rPr>
@@ -1019,7 +1332,19 @@
           <w:rPr>
             <w:rStyle w:val="Hyperlink"/>
           </w:rPr>
-          <w:t>roberta</w:t>
+          <w:t>rob</w:t>
+        </w:r>
+        <w:r>
+          <w:rPr>
+            <w:rStyle w:val="Hyperlink"/>
+          </w:rPr>
+          <w:t>e</w:t>
+        </w:r>
+        <w:r>
+          <w:rPr>
+            <w:rStyle w:val="Hyperlink"/>
+          </w:rPr>
+          <w:t>rta</w:t>
         </w:r>
         <w:proofErr w:type="spellEnd"/>
         <w:r>
@@ -1031,7 +1356,7 @@
       </w:hyperlink>
     </w:p>
   </w:footnote>
-  <w:footnote w:id="3">
+  <w:footnote w:id="4">
     <w:p>
       <w:pPr>
         <w:pStyle w:val="FootnoteText"/>
@@ -1045,7 +1370,7 @@
       <w:r>
         <w:t xml:space="preserve"> </w:t>
       </w:r>
-      <w:hyperlink w:history="1" r:id="rId3">
+      <w:hyperlink r:id="rId3" w:history="1">
         <w:proofErr w:type="spellStart"/>
         <w:r>
           <w:rPr>
@@ -1106,10 +1431,10 @@
     <w:pPr>
       <w:pStyle w:val="HeadEditor1"/>
     </w:pPr>
-    <w:bookmarkStart w:name="_Hlk63845701" w:id="0"/>
-    <w:bookmarkStart w:name="_Hlk63845702" w:id="1"/>
-    <w:bookmarkStart w:name="_Hlk63845935" w:id="2"/>
-    <w:bookmarkStart w:name="_Hlk63845936" w:id="3"/>
+    <w:bookmarkStart w:id="0" w:name="_Hlk63845701"/>
+    <w:bookmarkStart w:id="1" w:name="_Hlk63845702"/>
+    <w:bookmarkStart w:id="2" w:name="_Hlk63845935"/>
+    <w:bookmarkStart w:id="3" w:name="_Hlk63845936"/>
     <w:r>
       <w:t xml:space="preserve">Proceedings of the </w:t>
     </w:r>
@@ -1172,7 +1497,7 @@
         <w:ind w:left="0" w:firstLine="0"/>
       </w:pPr>
       <w:rPr>
-        <w:rFonts w:hint="default" w:ascii="Symbol" w:hAnsi="Symbol"/>
+        <w:rFonts w:ascii="Symbol" w:hAnsi="Symbol" w:hint="default"/>
       </w:rPr>
     </w:lvl>
     <w:lvl w:ilvl="1">
@@ -1187,7 +1512,7 @@
         <w:ind w:left="1080" w:hanging="360"/>
       </w:pPr>
       <w:rPr>
-        <w:rFonts w:hint="default" w:ascii="Symbol" w:hAnsi="Symbol"/>
+        <w:rFonts w:ascii="Symbol" w:hAnsi="Symbol" w:hint="default"/>
       </w:rPr>
     </w:lvl>
     <w:lvl w:ilvl="2">
@@ -1202,7 +1527,7 @@
         <w:ind w:left="1800" w:hanging="360"/>
       </w:pPr>
       <w:rPr>
-        <w:rFonts w:hint="default" w:ascii="Courier New" w:hAnsi="Courier New"/>
+        <w:rFonts w:ascii="Courier New" w:hAnsi="Courier New" w:hint="default"/>
       </w:rPr>
     </w:lvl>
     <w:lvl w:ilvl="3">
@@ -1217,7 +1542,7 @@
         <w:ind w:left="2520" w:hanging="360"/>
       </w:pPr>
       <w:rPr>
-        <w:rFonts w:hint="default" w:ascii="Wingdings" w:hAnsi="Wingdings"/>
+        <w:rFonts w:ascii="Wingdings" w:hAnsi="Wingdings" w:hint="default"/>
       </w:rPr>
     </w:lvl>
     <w:lvl w:ilvl="4">
@@ -1232,7 +1557,7 @@
         <w:ind w:left="3240" w:hanging="360"/>
       </w:pPr>
       <w:rPr>
-        <w:rFonts w:hint="default" w:ascii="Wingdings" w:hAnsi="Wingdings"/>
+        <w:rFonts w:ascii="Wingdings" w:hAnsi="Wingdings" w:hint="default"/>
       </w:rPr>
     </w:lvl>
     <w:lvl w:ilvl="5">
@@ -1247,7 +1572,7 @@
         <w:ind w:left="3960" w:hanging="360"/>
       </w:pPr>
       <w:rPr>
-        <w:rFonts w:hint="default" w:ascii="Symbol" w:hAnsi="Symbol"/>
+        <w:rFonts w:ascii="Symbol" w:hAnsi="Symbol" w:hint="default"/>
       </w:rPr>
     </w:lvl>
     <w:lvl w:ilvl="6">
@@ -1262,7 +1587,7 @@
         <w:ind w:left="4680" w:hanging="360"/>
       </w:pPr>
       <w:rPr>
-        <w:rFonts w:hint="default" w:ascii="Courier New" w:hAnsi="Courier New"/>
+        <w:rFonts w:ascii="Courier New" w:hAnsi="Courier New" w:hint="default"/>
       </w:rPr>
     </w:lvl>
     <w:lvl w:ilvl="7">
@@ -1277,7 +1602,7 @@
         <w:ind w:left="5400" w:hanging="360"/>
       </w:pPr>
       <w:rPr>
-        <w:rFonts w:hint="default" w:ascii="Wingdings" w:hAnsi="Wingdings"/>
+        <w:rFonts w:ascii="Wingdings" w:hAnsi="Wingdings" w:hint="default"/>
       </w:rPr>
     </w:lvl>
     <w:lvl w:ilvl="8">
@@ -1292,7 +1617,7 @@
         <w:ind w:left="6120" w:hanging="360"/>
       </w:pPr>
       <w:rPr>
-        <w:rFonts w:hint="default" w:ascii="Wingdings" w:hAnsi="Wingdings"/>
+        <w:rFonts w:ascii="Wingdings" w:hAnsi="Wingdings" w:hint="default"/>
       </w:rPr>
     </w:lvl>
   </w:abstractNum>
@@ -1380,7 +1705,7 @@
         <w:ind w:left="1800" w:hanging="360"/>
       </w:pPr>
       <w:rPr>
-        <w:rFonts w:hint="default" w:ascii="Symbol" w:hAnsi="Symbol"/>
+        <w:rFonts w:ascii="Symbol" w:hAnsi="Symbol" w:hint="default"/>
       </w:rPr>
     </w:lvl>
   </w:abstractNum>
@@ -1400,7 +1725,7 @@
         <w:ind w:left="1440" w:hanging="360"/>
       </w:pPr>
       <w:rPr>
-        <w:rFonts w:hint="default" w:ascii="Symbol" w:hAnsi="Symbol"/>
+        <w:rFonts w:ascii="Symbol" w:hAnsi="Symbol" w:hint="default"/>
       </w:rPr>
     </w:lvl>
   </w:abstractNum>
@@ -1420,7 +1745,7 @@
         <w:ind w:left="1080" w:hanging="360"/>
       </w:pPr>
       <w:rPr>
-        <w:rFonts w:hint="default" w:ascii="Symbol" w:hAnsi="Symbol"/>
+        <w:rFonts w:ascii="Symbol" w:hAnsi="Symbol" w:hint="default"/>
       </w:rPr>
     </w:lvl>
   </w:abstractNum>
@@ -1440,7 +1765,7 @@
         <w:ind w:left="720" w:hanging="360"/>
       </w:pPr>
       <w:rPr>
-        <w:rFonts w:hint="default" w:ascii="Symbol" w:hAnsi="Symbol"/>
+        <w:rFonts w:ascii="Symbol" w:hAnsi="Symbol" w:hint="default"/>
       </w:rPr>
     </w:lvl>
   </w:abstractNum>
@@ -1477,7 +1802,7 @@
         <w:ind w:left="360" w:hanging="360"/>
       </w:pPr>
       <w:rPr>
-        <w:rFonts w:hint="default" w:ascii="Symbol" w:hAnsi="Symbol"/>
+        <w:rFonts w:ascii="Symbol" w:hAnsi="Symbol" w:hint="default"/>
       </w:rPr>
     </w:lvl>
   </w:abstractNum>
@@ -1580,7 +1905,7 @@
         <w:ind w:left="720" w:hanging="360"/>
       </w:pPr>
       <w:rPr>
-        <w:rFonts w:hint="default" w:ascii="Symbol" w:hAnsi="Symbol"/>
+        <w:rFonts w:ascii="Symbol" w:hAnsi="Symbol" w:hint="default"/>
       </w:rPr>
     </w:lvl>
     <w:lvl w:ilvl="1" w:tplc="08090003">
@@ -1592,7 +1917,7 @@
         <w:ind w:left="1440" w:hanging="360"/>
       </w:pPr>
       <w:rPr>
-        <w:rFonts w:hint="default" w:ascii="Courier New" w:hAnsi="Courier New" w:cs="Courier New"/>
+        <w:rFonts w:ascii="Courier New" w:hAnsi="Courier New" w:cs="Courier New" w:hint="default"/>
       </w:rPr>
     </w:lvl>
     <w:lvl w:ilvl="2" w:tplc="08090005">
@@ -1604,7 +1929,7 @@
         <w:ind w:left="2160" w:hanging="360"/>
       </w:pPr>
       <w:rPr>
-        <w:rFonts w:hint="default" w:ascii="Wingdings" w:hAnsi="Wingdings"/>
+        <w:rFonts w:ascii="Wingdings" w:hAnsi="Wingdings" w:hint="default"/>
       </w:rPr>
     </w:lvl>
     <w:lvl w:ilvl="3" w:tplc="08090001">
@@ -1616,7 +1941,7 @@
         <w:ind w:left="2880" w:hanging="360"/>
       </w:pPr>
       <w:rPr>
-        <w:rFonts w:hint="default" w:ascii="Symbol" w:hAnsi="Symbol"/>
+        <w:rFonts w:ascii="Symbol" w:hAnsi="Symbol" w:hint="default"/>
       </w:rPr>
     </w:lvl>
     <w:lvl w:ilvl="4" w:tplc="08090003">
@@ -1628,7 +1953,7 @@
         <w:ind w:left="3600" w:hanging="360"/>
       </w:pPr>
       <w:rPr>
-        <w:rFonts w:hint="default" w:ascii="Courier New" w:hAnsi="Courier New" w:cs="Courier New"/>
+        <w:rFonts w:ascii="Courier New" w:hAnsi="Courier New" w:cs="Courier New" w:hint="default"/>
       </w:rPr>
     </w:lvl>
     <w:lvl w:ilvl="5" w:tplc="08090005">
@@ -1640,7 +1965,7 @@
         <w:ind w:left="4320" w:hanging="360"/>
       </w:pPr>
       <w:rPr>
-        <w:rFonts w:hint="default" w:ascii="Wingdings" w:hAnsi="Wingdings"/>
+        <w:rFonts w:ascii="Wingdings" w:hAnsi="Wingdings" w:hint="default"/>
       </w:rPr>
     </w:lvl>
     <w:lvl w:ilvl="6" w:tplc="08090001">
@@ -1652,7 +1977,7 @@
         <w:ind w:left="5040" w:hanging="360"/>
       </w:pPr>
       <w:rPr>
-        <w:rFonts w:hint="default" w:ascii="Symbol" w:hAnsi="Symbol"/>
+        <w:rFonts w:ascii="Symbol" w:hAnsi="Symbol" w:hint="default"/>
       </w:rPr>
     </w:lvl>
     <w:lvl w:ilvl="7" w:tplc="08090003">
@@ -1664,7 +1989,7 @@
         <w:ind w:left="5760" w:hanging="360"/>
       </w:pPr>
       <w:rPr>
-        <w:rFonts w:hint="default" w:ascii="Courier New" w:hAnsi="Courier New" w:cs="Courier New"/>
+        <w:rFonts w:ascii="Courier New" w:hAnsi="Courier New" w:cs="Courier New" w:hint="default"/>
       </w:rPr>
     </w:lvl>
     <w:lvl w:ilvl="8" w:tplc="08090005">
@@ -1676,7 +2001,7 @@
         <w:ind w:left="6480" w:hanging="360"/>
       </w:pPr>
       <w:rPr>
-        <w:rFonts w:hint="default" w:ascii="Wingdings" w:hAnsi="Wingdings"/>
+        <w:rFonts w:ascii="Wingdings" w:hAnsi="Wingdings" w:hint="default"/>
       </w:rPr>
     </w:lvl>
   </w:abstractNum>
@@ -2415,7 +2740,7 @@
         <w:ind w:left="720" w:hanging="360"/>
       </w:pPr>
       <w:rPr>
-        <w:rFonts w:hint="default" w:ascii="Symbol" w:hAnsi="Symbol"/>
+        <w:rFonts w:ascii="Symbol" w:hAnsi="Symbol" w:hint="default"/>
         <w:color w:val="auto"/>
       </w:rPr>
     </w:lvl>
@@ -2431,7 +2756,7 @@
         <w:ind w:left="1080" w:hanging="360"/>
       </w:pPr>
       <w:rPr>
-        <w:rFonts w:hint="default" w:ascii="Symbol" w:hAnsi="Symbol"/>
+        <w:rFonts w:ascii="Symbol" w:hAnsi="Symbol" w:hint="default"/>
       </w:rPr>
     </w:lvl>
     <w:lvl w:ilvl="2">
@@ -2446,7 +2771,7 @@
         <w:ind w:left="1440" w:hanging="360"/>
       </w:pPr>
       <w:rPr>
-        <w:rFonts w:hint="default" w:ascii="Times New Roman" w:hAnsi="Times New Roman" w:cs="Times New Roman"/>
+        <w:rFonts w:ascii="Times New Roman" w:hAnsi="Times New Roman" w:cs="Times New Roman" w:hint="default"/>
         <w:color w:val="auto"/>
       </w:rPr>
     </w:lvl>
@@ -2462,7 +2787,7 @@
         <w:ind w:left="1800" w:hanging="360"/>
       </w:pPr>
       <w:rPr>
-        <w:rFonts w:hint="default" w:ascii="Symbol" w:hAnsi="Symbol"/>
+        <w:rFonts w:ascii="Symbol" w:hAnsi="Symbol" w:hint="default"/>
       </w:rPr>
     </w:lvl>
     <w:lvl w:ilvl="4">
@@ -2477,7 +2802,7 @@
         <w:ind w:left="2160" w:hanging="360"/>
       </w:pPr>
       <w:rPr>
-        <w:rFonts w:hint="default" w:ascii="Symbol" w:hAnsi="Symbol"/>
+        <w:rFonts w:ascii="Symbol" w:hAnsi="Symbol" w:hint="default"/>
       </w:rPr>
     </w:lvl>
     <w:lvl w:ilvl="5">
@@ -2492,7 +2817,7 @@
         <w:ind w:left="2520" w:hanging="360"/>
       </w:pPr>
       <w:rPr>
-        <w:rFonts w:hint="default" w:ascii="Wingdings" w:hAnsi="Wingdings"/>
+        <w:rFonts w:ascii="Wingdings" w:hAnsi="Wingdings" w:hint="default"/>
       </w:rPr>
     </w:lvl>
     <w:lvl w:ilvl="6">
@@ -2507,7 +2832,7 @@
         <w:ind w:left="2880" w:hanging="360"/>
       </w:pPr>
       <w:rPr>
-        <w:rFonts w:hint="default" w:ascii="Wingdings" w:hAnsi="Wingdings"/>
+        <w:rFonts w:ascii="Wingdings" w:hAnsi="Wingdings" w:hint="default"/>
       </w:rPr>
     </w:lvl>
     <w:lvl w:ilvl="7">
@@ -2522,7 +2847,7 @@
         <w:ind w:left="3240" w:hanging="360"/>
       </w:pPr>
       <w:rPr>
-        <w:rFonts w:hint="default" w:ascii="Symbol" w:hAnsi="Symbol"/>
+        <w:rFonts w:ascii="Symbol" w:hAnsi="Symbol" w:hint="default"/>
       </w:rPr>
     </w:lvl>
     <w:lvl w:ilvl="8">
@@ -2537,7 +2862,7 @@
         <w:ind w:left="3600" w:hanging="360"/>
       </w:pPr>
       <w:rPr>
-        <w:rFonts w:hint="default" w:ascii="Symbol" w:hAnsi="Symbol"/>
+        <w:rFonts w:ascii="Symbol" w:hAnsi="Symbol" w:hint="default"/>
       </w:rPr>
     </w:lvl>
   </w:abstractNum>
@@ -2753,11 +3078,11 @@
 </file>
 
 <file path=word/styles.xml><?xml version="1.0" encoding="utf-8"?>
-<w:styles xmlns:wp14="http://schemas.microsoft.com/office/word/2010/wordprocessingDrawing" xmlns:mc="http://schemas.openxmlformats.org/markup-compatibility/2006" xmlns:r="http://schemas.openxmlformats.org/officeDocument/2006/relationships" xmlns:w="http://schemas.openxmlformats.org/wordprocessingml/2006/main" xmlns:w14="http://schemas.microsoft.com/office/word/2010/wordml" xmlns:w15="http://schemas.microsoft.com/office/word/2012/wordml" xmlns:w16cex="http://schemas.microsoft.com/office/word/2018/wordml/cex" xmlns:w16cid="http://schemas.microsoft.com/office/word/2016/wordml/cid" xmlns:w16="http://schemas.microsoft.com/office/word/2018/wordml" xmlns:w16sdtdh="http://schemas.microsoft.com/office/word/2020/wordml/sdtdatahash" xmlns:w16se="http://schemas.microsoft.com/office/word/2015/wordml/symex" mc:Ignorable="w14 w15 w16se w16cid w16 w16cex w16sdtdh wp14">
+<w:styles xmlns:mc="http://schemas.openxmlformats.org/markup-compatibility/2006" xmlns:r="http://schemas.openxmlformats.org/officeDocument/2006/relationships" xmlns:w="http://schemas.openxmlformats.org/wordprocessingml/2006/main" xmlns:w14="http://schemas.microsoft.com/office/word/2010/wordml" xmlns:w15="http://schemas.microsoft.com/office/word/2012/wordml" xmlns:w16cex="http://schemas.microsoft.com/office/word/2018/wordml/cex" xmlns:w16cid="http://schemas.microsoft.com/office/word/2016/wordml/cid" xmlns:w16="http://schemas.microsoft.com/office/word/2018/wordml" xmlns:w16sdtdh="http://schemas.microsoft.com/office/word/2020/wordml/sdtdatahash" xmlns:w16se="http://schemas.microsoft.com/office/word/2015/wordml/symex" mc:Ignorable="w14 w15 w16se w16cid w16 w16cex w16sdtdh">
   <w:docDefaults>
     <w:rPrDefault>
       <w:rPr>
-        <w:rFonts w:ascii="Times New Roman" w:hAnsi="Times New Roman" w:cs="Times New Roman" w:eastAsiaTheme="minorEastAsia"/>
+        <w:rFonts w:ascii="Times New Roman" w:eastAsiaTheme="minorEastAsia" w:hAnsi="Times New Roman" w:cs="Times New Roman"/>
         <w:lang w:val="en-US" w:eastAsia="ko-KR" w:bidi="ar-SA"/>
       </w:rPr>
     </w:rPrDefault>
@@ -2789,7 +3114,7 @@
     <w:lsdException w:name="toc 7" w:semiHidden="1" w:unhideWhenUsed="1"/>
     <w:lsdException w:name="toc 8" w:semiHidden="1" w:unhideWhenUsed="1"/>
     <w:lsdException w:name="toc 9" w:semiHidden="1" w:unhideWhenUsed="1"/>
-    <w:lsdException w:name="Normal Indent" w:uiPriority="99" w:semiHidden="1" w:unhideWhenUsed="1" w:qFormat="1"/>
+    <w:lsdException w:name="Normal Indent" w:semiHidden="1" w:uiPriority="99" w:unhideWhenUsed="1" w:qFormat="1"/>
     <w:lsdException w:name="footnote text" w:semiHidden="1" w:unhideWhenUsed="1"/>
     <w:lsdException w:name="annotation text" w:semiHidden="1" w:unhideWhenUsed="1"/>
     <w:lsdException w:name="header" w:semiHidden="1" w:unhideWhenUsed="1"/>
@@ -2823,7 +3148,7 @@
     <w:lsdException w:name="Title" w:qFormat="1"/>
     <w:lsdException w:name="Closing" w:semiHidden="1" w:unhideWhenUsed="1"/>
     <w:lsdException w:name="Signature" w:semiHidden="1" w:unhideWhenUsed="1"/>
-    <w:lsdException w:name="Default Paragraph Font" w:uiPriority="1" w:semiHidden="1" w:unhideWhenUsed="1"/>
+    <w:lsdException w:name="Default Paragraph Font" w:semiHidden="1" w:uiPriority="1" w:unhideWhenUsed="1"/>
     <w:lsdException w:name="Body Text" w:semiHidden="1" w:unhideWhenUsed="1"/>
     <w:lsdException w:name="Body Text Indent" w:semiHidden="1" w:unhideWhenUsed="1"/>
     <w:lsdException w:name="List Continue" w:semiHidden="1" w:unhideWhenUsed="1"/>
@@ -2850,7 +3175,7 @@
     <w:lsdException w:name="HTML Acronym" w:semiHidden="1" w:unhideWhenUsed="1"/>
     <w:lsdException w:name="HTML Address" w:semiHidden="1" w:unhideWhenUsed="1"/>
     <w:lsdException w:name="HTML Cite" w:semiHidden="1" w:unhideWhenUsed="1"/>
-    <w:lsdException w:name="HTML Code" w:uiPriority="99" w:semiHidden="1" w:unhideWhenUsed="1"/>
+    <w:lsdException w:name="HTML Code" w:semiHidden="1" w:uiPriority="99" w:unhideWhenUsed="1"/>
     <w:lsdException w:name="HTML Definition" w:semiHidden="1" w:unhideWhenUsed="1"/>
     <w:lsdException w:name="HTML Keyboard" w:semiHidden="1" w:unhideWhenUsed="1"/>
     <w:lsdException w:name="HTML Preformatted" w:semiHidden="1" w:unhideWhenUsed="1"/>
@@ -2859,7 +3184,7 @@
     <w:lsdException w:name="HTML Variable" w:semiHidden="1" w:unhideWhenUsed="1"/>
     <w:lsdException w:name="Normal Table" w:semiHidden="1" w:unhideWhenUsed="1"/>
     <w:lsdException w:name="annotation subject" w:semiHidden="1" w:unhideWhenUsed="1"/>
-    <w:lsdException w:name="No List" w:uiPriority="99" w:semiHidden="1" w:unhideWhenUsed="1"/>
+    <w:lsdException w:name="No List" w:semiHidden="1" w:uiPriority="99" w:unhideWhenUsed="1"/>
     <w:lsdException w:name="Outline List 1" w:semiHidden="1" w:unhideWhenUsed="1"/>
     <w:lsdException w:name="Outline List 2" w:semiHidden="1" w:unhideWhenUsed="1"/>
     <w:lsdException w:name="Outline List 3" w:semiHidden="1" w:unhideWhenUsed="1"/>
@@ -2907,7 +3232,7 @@
     <w:lsdException w:name="Table Web 3" w:semiHidden="1" w:unhideWhenUsed="1"/>
     <w:lsdException w:name="Balloon Text" w:semiHidden="1" w:unhideWhenUsed="1"/>
     <w:lsdException w:name="Table Theme" w:semiHidden="1" w:unhideWhenUsed="1"/>
-    <w:lsdException w:name="Placeholder Text" w:uiPriority="67" w:semiHidden="1"/>
+    <w:lsdException w:name="Placeholder Text" w:semiHidden="1" w:uiPriority="67"/>
     <w:lsdException w:name="No Spacing" w:uiPriority="68"/>
     <w:lsdException w:name="Light Shading" w:uiPriority="69"/>
     <w:lsdException w:name="Light List" w:uiPriority="70"/>
@@ -2929,7 +3254,7 @@
     <w:lsdException w:name="Medium Shading 1 Accent 1" w:uiPriority="68"/>
     <w:lsdException w:name="Medium Shading 2 Accent 1" w:uiPriority="69"/>
     <w:lsdException w:name="Medium List 1 Accent 1" w:uiPriority="70"/>
-    <w:lsdException w:name="Revision" w:uiPriority="71" w:semiHidden="1"/>
+    <w:lsdException w:name="Revision" w:semiHidden="1" w:uiPriority="71"/>
     <w:lsdException w:name="List Paragraph" w:uiPriority="34"/>
     <w:lsdException w:name="Quote" w:uiPriority="73"/>
     <w:lsdException w:name="Intense Quote" w:uiPriority="60"/>
@@ -3016,8 +3341,8 @@
     <w:lsdException w:name="Subtle Reference" w:uiPriority="31"/>
     <w:lsdException w:name="Intense Reference" w:uiPriority="32"/>
     <w:lsdException w:name="Book Title" w:uiPriority="33"/>
-    <w:lsdException w:name="Bibliography" w:uiPriority="37" w:semiHidden="1" w:unhideWhenUsed="1"/>
-    <w:lsdException w:name="TOC Heading" w:uiPriority="39" w:semiHidden="1" w:unhideWhenUsed="1" w:qFormat="1"/>
+    <w:lsdException w:name="Bibliography" w:semiHidden="1" w:uiPriority="37" w:unhideWhenUsed="1"/>
+    <w:lsdException w:name="TOC Heading" w:semiHidden="1" w:uiPriority="39" w:unhideWhenUsed="1" w:qFormat="1"/>
     <w:lsdException w:name="Plain Table 1" w:uiPriority="41"/>
     <w:lsdException w:name="Plain Table 2" w:uiPriority="42"/>
     <w:lsdException w:name="Plain Table 3" w:uiPriority="43"/>
@@ -3122,13 +3447,13 @@
     <w:lsdException w:name="List Table 5 Dark Accent 6" w:uiPriority="50"/>
     <w:lsdException w:name="List Table 6 Colorful Accent 6" w:uiPriority="51"/>
     <w:lsdException w:name="List Table 7 Colorful Accent 6" w:uiPriority="52"/>
-    <w:lsdException w:name="Mention" w:uiPriority="99" w:semiHidden="1" w:unhideWhenUsed="1"/>
-    <w:lsdException w:name="Smart Hyperlink" w:uiPriority="99" w:semiHidden="1" w:unhideWhenUsed="1"/>
-    <w:lsdException w:name="Hashtag" w:uiPriority="99" w:semiHidden="1" w:unhideWhenUsed="1"/>
-    <w:lsdException w:name="Unresolved Mention" w:uiPriority="99" w:semiHidden="1" w:unhideWhenUsed="1"/>
-    <w:lsdException w:name="Smart Link" w:uiPriority="99" w:semiHidden="1" w:unhideWhenUsed="1"/>
+    <w:lsdException w:name="Mention" w:semiHidden="1" w:uiPriority="99" w:unhideWhenUsed="1"/>
+    <w:lsdException w:name="Smart Hyperlink" w:semiHidden="1" w:uiPriority="99" w:unhideWhenUsed="1"/>
+    <w:lsdException w:name="Hashtag" w:semiHidden="1" w:uiPriority="99" w:unhideWhenUsed="1"/>
+    <w:lsdException w:name="Unresolved Mention" w:semiHidden="1" w:uiPriority="99" w:unhideWhenUsed="1"/>
+    <w:lsdException w:name="Smart Link" w:semiHidden="1" w:uiPriority="99" w:unhideWhenUsed="1"/>
   </w:latentStyles>
-  <w:style w:type="paragraph" w:styleId="Normal" w:default="1">
+  <w:style w:type="paragraph" w:default="1" w:styleId="Normal">
     <w:name w:val="Normal"/>
     <w:next w:val="NormalIndent"/>
     <w:qFormat/>
@@ -3379,13 +3704,13 @@
       <w:b/>
     </w:rPr>
   </w:style>
-  <w:style w:type="character" w:styleId="DefaultParagraphFont" w:default="1">
+  <w:style w:type="character" w:default="1" w:styleId="DefaultParagraphFont">
     <w:name w:val="Default Paragraph Font"/>
     <w:uiPriority w:val="1"/>
     <w:semiHidden/>
     <w:unhideWhenUsed/>
   </w:style>
-  <w:style w:type="table" w:styleId="TableNormal" w:default="1">
+  <w:style w:type="table" w:default="1" w:styleId="TableNormal">
     <w:name w:val="Normal Table"/>
     <w:uiPriority w:val="99"/>
     <w:semiHidden/>
@@ -3400,7 +3725,7 @@
       </w:tblCellMar>
     </w:tblPr>
   </w:style>
-  <w:style w:type="numbering" w:styleId="NoList" w:default="1">
+  <w:style w:type="numbering" w:default="1" w:styleId="NoList">
     <w:name w:val="No List"/>
     <w:uiPriority w:val="99"/>
     <w:semiHidden/>
@@ -3417,7 +3742,7 @@
       <w:ind w:firstLine="360"/>
     </w:pPr>
   </w:style>
-  <w:style w:type="character" w:styleId="NormalIndentChar" w:customStyle="1">
+  <w:style w:type="character" w:customStyle="1" w:styleId="NormalIndentChar">
     <w:name w:val="Normal Indent Char"/>
     <w:link w:val="NormalIndent"/>
     <w:uiPriority w:val="99"/>
@@ -3427,7 +3752,7 @@
       <w:lang w:val="en-US" w:eastAsia="en-US" w:bidi="ar-SA"/>
     </w:rPr>
   </w:style>
-  <w:style w:type="paragraph" w:styleId="HeadingUnnumbered" w:customStyle="1">
+  <w:style w:type="paragraph" w:customStyle="1" w:styleId="HeadingUnnumbered">
     <w:name w:val="Heading Unnumbered"/>
     <w:basedOn w:val="Normal"/>
     <w:next w:val="Normal"/>
@@ -3445,7 +3770,7 @@
       <w:caps/>
     </w:rPr>
   </w:style>
-  <w:style w:type="paragraph" w:styleId="Programbody" w:customStyle="1">
+  <w:style w:type="paragraph" w:customStyle="1" w:styleId="Programbody">
     <w:name w:val="Program body"/>
     <w:basedOn w:val="Normal"/>
     <w:qFormat/>
@@ -3458,13 +3783,13 @@
       <w:sz w:val="18"/>
     </w:rPr>
   </w:style>
-  <w:style w:type="paragraph" w:styleId="ProgramStart" w:customStyle="1">
+  <w:style w:type="paragraph" w:customStyle="1" w:styleId="ProgramStart">
     <w:name w:val="ProgramStart"/>
     <w:basedOn w:val="Programbody"/>
     <w:qFormat/>
     <w:rsid w:val="00C97555"/>
   </w:style>
-  <w:style w:type="paragraph" w:styleId="ProgramEnd" w:customStyle="1">
+  <w:style w:type="paragraph" w:customStyle="1" w:styleId="ProgramEnd">
     <w:name w:val="ProgramEnd"/>
     <w:basedOn w:val="Programbody"/>
     <w:qFormat/>
@@ -3473,7 +3798,7 @@
       <w:spacing w:after="40"/>
     </w:pPr>
   </w:style>
-  <w:style w:type="paragraph" w:styleId="Programoneline" w:customStyle="1">
+  <w:style w:type="paragraph" w:customStyle="1" w:styleId="Programoneline">
     <w:name w:val="Program one line"/>
     <w:basedOn w:val="Normal"/>
     <w:qFormat/>
@@ -3487,7 +3812,7 @@
       <w:sz w:val="18"/>
     </w:rPr>
   </w:style>
-  <w:style w:type="paragraph" w:styleId="Equation" w:customStyle="1">
+  <w:style w:type="paragraph" w:customStyle="1" w:styleId="Equation">
     <w:name w:val="Equation"/>
     <w:basedOn w:val="Normal"/>
     <w:next w:val="NormalIndent"/>
@@ -3503,7 +3828,7 @@
       <w:jc w:val="center"/>
     </w:pPr>
   </w:style>
-  <w:style w:type="paragraph" w:styleId="Reference" w:customStyle="1">
+  <w:style w:type="paragraph" w:customStyle="1" w:styleId="Reference">
     <w:name w:val="Reference"/>
     <w:basedOn w:val="Normal"/>
     <w:qFormat/>
@@ -3530,7 +3855,7 @@
       <w:caps/>
     </w:rPr>
   </w:style>
-  <w:style w:type="paragraph" w:styleId="FigureLabel" w:customStyle="1">
+  <w:style w:type="paragraph" w:customStyle="1" w:styleId="FigureLabel">
     <w:name w:val="Figure Label"/>
     <w:basedOn w:val="Normal"/>
     <w:next w:val="NormalIndent"/>
@@ -3541,7 +3866,7 @@
       <w:jc w:val="center"/>
     </w:pPr>
   </w:style>
-  <w:style w:type="paragraph" w:styleId="Appendices" w:customStyle="1">
+  <w:style w:type="paragraph" w:customStyle="1" w:styleId="Appendices">
     <w:name w:val="Appendices"/>
     <w:basedOn w:val="Heading1"/>
     <w:next w:val="Normal"/>
@@ -3568,7 +3893,7 @@
     <w:semiHidden/>
     <w:rsid w:val="00C97555"/>
   </w:style>
-  <w:style w:type="paragraph" w:styleId="FigureLabelMultiline" w:customStyle="1">
+  <w:style w:type="paragraph" w:customStyle="1" w:styleId="FigureLabelMultiline">
     <w:name w:val="Figure Label Multiline"/>
     <w:basedOn w:val="FigureLabel"/>
     <w:next w:val="NormalIndent"/>
@@ -3578,7 +3903,7 @@
       <w:jc w:val="both"/>
     </w:pPr>
   </w:style>
-  <w:style w:type="paragraph" w:styleId="TableLabelMultiline" w:customStyle="1">
+  <w:style w:type="paragraph" w:customStyle="1" w:styleId="TableLabelMultiline">
     <w:name w:val="Table Label Multiline"/>
     <w:basedOn w:val="TableLabel"/>
     <w:qFormat/>
@@ -3587,7 +3912,7 @@
       <w:jc w:val="both"/>
     </w:pPr>
   </w:style>
-  <w:style w:type="paragraph" w:styleId="TableLabel" w:customStyle="1">
+  <w:style w:type="paragraph" w:customStyle="1" w:styleId="TableLabel">
     <w:name w:val="Table Label"/>
     <w:basedOn w:val="FigureLabel"/>
     <w:qFormat/>
@@ -3605,7 +3930,7 @@
       <w:color w:val="4F81BD"/>
     </w:rPr>
   </w:style>
-  <w:style w:type="paragraph" w:styleId="AbstractHeading" w:customStyle="1">
+  <w:style w:type="paragraph" w:customStyle="1" w:styleId="AbstractHeading">
     <w:name w:val="Abstract Heading"/>
     <w:basedOn w:val="HeadingUnnumbered"/>
     <w:next w:val="Normal"/>
@@ -3626,7 +3951,7 @@
       <w:szCs w:val="16"/>
     </w:rPr>
   </w:style>
-  <w:style w:type="paragraph" w:styleId="Listenum" w:customStyle="1">
+  <w:style w:type="paragraph" w:customStyle="1" w:styleId="Listenum">
     <w:name w:val="List enum"/>
     <w:basedOn w:val="Normal"/>
     <w:qFormat/>
@@ -3637,7 +3962,7 @@
       </w:numPr>
     </w:pPr>
   </w:style>
-  <w:style w:type="paragraph" w:styleId="ListBulleted" w:customStyle="1">
+  <w:style w:type="paragraph" w:customStyle="1" w:styleId="ListBulleted">
     <w:name w:val="List Bulleted"/>
     <w:basedOn w:val="Normal"/>
     <w:qFormat/>
@@ -3673,12 +3998,12 @@
     </w:pPr>
     <w:tblPr>
       <w:tblBorders>
-        <w:top w:val="single" w:color="auto" w:sz="4" w:space="0"/>
-        <w:left w:val="single" w:color="auto" w:sz="4" w:space="0"/>
-        <w:bottom w:val="single" w:color="auto" w:sz="4" w:space="0"/>
-        <w:right w:val="single" w:color="auto" w:sz="4" w:space="0"/>
-        <w:insideH w:val="single" w:color="auto" w:sz="4" w:space="0"/>
-        <w:insideV w:val="single" w:color="auto" w:sz="4" w:space="0"/>
+        <w:top w:val="single" w:sz="4" w:space="0" w:color="auto"/>
+        <w:left w:val="single" w:sz="4" w:space="0" w:color="auto"/>
+        <w:bottom w:val="single" w:sz="4" w:space="0" w:color="auto"/>
+        <w:right w:val="single" w:sz="4" w:space="0" w:color="auto"/>
+        <w:insideH w:val="single" w:sz="4" w:space="0" w:color="auto"/>
+        <w:insideV w:val="single" w:sz="4" w:space="0" w:color="auto"/>
       </w:tblBorders>
     </w:tblPr>
   </w:style>
@@ -4076,7 +4401,7 @@
       <w:ind w:left="1600"/>
     </w:pPr>
   </w:style>
-  <w:style w:type="character" w:styleId="HeadingUnnumberedChar" w:customStyle="1">
+  <w:style w:type="character" w:customStyle="1" w:styleId="HeadingUnnumberedChar">
     <w:name w:val="Heading Unnumbered Char"/>
     <w:basedOn w:val="DefaultParagraphFont"/>
     <w:link w:val="HeadingUnnumbered"/>
@@ -4089,7 +4414,7 @@
       <w:lang w:eastAsia="en-US"/>
     </w:rPr>
   </w:style>
-  <w:style w:type="character" w:styleId="AbstractHeadingChar" w:customStyle="1">
+  <w:style w:type="character" w:customStyle="1" w:styleId="AbstractHeadingChar">
     <w:name w:val="Abstract Heading Char"/>
     <w:basedOn w:val="HeadingUnnumberedChar"/>
     <w:link w:val="AbstractHeading"/>
@@ -4102,7 +4427,7 @@
       <w:lang w:eastAsia="en-US"/>
     </w:rPr>
   </w:style>
-  <w:style w:type="paragraph" w:styleId="FigureContent" w:customStyle="1">
+  <w:style w:type="paragraph" w:customStyle="1" w:styleId="FigureContent">
     <w:name w:val="Figure Content"/>
     <w:basedOn w:val="Normal"/>
     <w:qFormat/>
@@ -4118,7 +4443,7 @@
       <w:lang w:val="de-DE" w:eastAsia="de-DE"/>
     </w:rPr>
   </w:style>
-  <w:style w:type="paragraph" w:styleId="EquationNumbered" w:customStyle="1">
+  <w:style w:type="paragraph" w:customStyle="1" w:styleId="EquationNumbered">
     <w:name w:val="EquationNumbered"/>
     <w:basedOn w:val="Equation"/>
     <w:qFormat/>
@@ -4142,7 +4467,7 @@
       <w:lang w:eastAsia="en-US"/>
     </w:rPr>
   </w:style>
-  <w:style w:type="paragraph" w:styleId="definition" w:customStyle="1">
+  <w:style w:type="paragraph" w:customStyle="1" w:styleId="definition">
     <w:name w:val="definition"/>
     <w:basedOn w:val="Normal"/>
     <w:qFormat/>
@@ -4151,7 +4476,7 @@
       <w:spacing w:before="60" w:after="60"/>
     </w:pPr>
   </w:style>
-  <w:style w:type="paragraph" w:styleId="AuthorBio" w:customStyle="1">
+  <w:style w:type="paragraph" w:customStyle="1" w:styleId="AuthorBio">
     <w:name w:val="AuthorBio"/>
     <w:basedOn w:val="Normal"/>
     <w:qFormat/>
@@ -4174,7 +4499,7 @@
       <w:szCs w:val="18"/>
     </w:rPr>
   </w:style>
-  <w:style w:type="paragraph" w:styleId="AuthorAddress" w:customStyle="1">
+  <w:style w:type="paragraph" w:customStyle="1" w:styleId="AuthorAddress">
     <w:name w:val="AuthorAddress"/>
     <w:basedOn w:val="NormalIndent"/>
     <w:qFormat/>
@@ -4187,7 +4512,7 @@
       <w:szCs w:val="22"/>
     </w:rPr>
   </w:style>
-  <w:style w:type="character" w:styleId="UnresolvedMention1" w:customStyle="1">
+  <w:style w:type="character" w:customStyle="1" w:styleId="UnresolvedMention1">
     <w:name w:val="Unresolved Mention1"/>
     <w:basedOn w:val="DefaultParagraphFont"/>
     <w:uiPriority w:val="99"/>
@@ -4206,16 +4531,16 @@
     <w:rsid w:val="00FE03EC"/>
     <w:tblPr>
       <w:tblBorders>
-        <w:top w:val="single" w:color="BFBFBF" w:themeColor="background1" w:themeShade="BF" w:sz="4" w:space="0"/>
-        <w:left w:val="single" w:color="BFBFBF" w:themeColor="background1" w:themeShade="BF" w:sz="4" w:space="0"/>
-        <w:bottom w:val="single" w:color="BFBFBF" w:themeColor="background1" w:themeShade="BF" w:sz="4" w:space="0"/>
-        <w:right w:val="single" w:color="BFBFBF" w:themeColor="background1" w:themeShade="BF" w:sz="4" w:space="0"/>
-        <w:insideH w:val="single" w:color="BFBFBF" w:themeColor="background1" w:themeShade="BF" w:sz="4" w:space="0"/>
-        <w:insideV w:val="single" w:color="BFBFBF" w:themeColor="background1" w:themeShade="BF" w:sz="4" w:space="0"/>
+        <w:top w:val="single" w:sz="4" w:space="0" w:color="BFBFBF" w:themeColor="background1" w:themeShade="BF"/>
+        <w:left w:val="single" w:sz="4" w:space="0" w:color="BFBFBF" w:themeColor="background1" w:themeShade="BF"/>
+        <w:bottom w:val="single" w:sz="4" w:space="0" w:color="BFBFBF" w:themeColor="background1" w:themeShade="BF"/>
+        <w:right w:val="single" w:sz="4" w:space="0" w:color="BFBFBF" w:themeColor="background1" w:themeShade="BF"/>
+        <w:insideH w:val="single" w:sz="4" w:space="0" w:color="BFBFBF" w:themeColor="background1" w:themeShade="BF"/>
+        <w:insideV w:val="single" w:sz="4" w:space="0" w:color="BFBFBF" w:themeColor="background1" w:themeShade="BF"/>
       </w:tblBorders>
     </w:tblPr>
   </w:style>
-  <w:style w:type="paragraph" w:styleId="HeadEditor1" w:customStyle="1">
+  <w:style w:type="paragraph" w:customStyle="1" w:styleId="HeadEditor1">
     <w:name w:val="HeadEditor1"/>
     <w:basedOn w:val="Normal"/>
     <w:qFormat/>
@@ -4233,7 +4558,7 @@
       <w:i/>
     </w:rPr>
   </w:style>
-  <w:style w:type="paragraph" w:styleId="HeadEditor2" w:customStyle="1">
+  <w:style w:type="paragraph" w:customStyle="1" w:styleId="HeadEditor2">
     <w:name w:val="HeadEditor2"/>
     <w:basedOn w:val="Normal"/>
     <w:qFormat/>
@@ -4252,7 +4577,7 @@
       <w:i/>
     </w:rPr>
   </w:style>
-  <w:style w:type="paragraph" w:styleId="HeadAuthor" w:customStyle="1">
+  <w:style w:type="paragraph" w:customStyle="1" w:styleId="HeadAuthor">
     <w:name w:val="HeadAuthor"/>
     <w:basedOn w:val="Normal"/>
     <w:qFormat/>
@@ -4289,7 +4614,7 @@
       <w:spacing w:line="240" w:lineRule="auto"/>
     </w:pPr>
   </w:style>
-  <w:style w:type="character" w:styleId="HeaderChar" w:customStyle="1">
+  <w:style w:type="character" w:customStyle="1" w:styleId="HeaderChar">
     <w:name w:val="Header Char"/>
     <w:basedOn w:val="DefaultParagraphFont"/>
     <w:link w:val="Header"/>
@@ -4317,7 +4642,7 @@
       <w:spacing w:line="240" w:lineRule="auto"/>
     </w:pPr>
   </w:style>
-  <w:style w:type="character" w:styleId="FooterChar" w:customStyle="1">
+  <w:style w:type="character" w:customStyle="1" w:styleId="FooterChar">
     <w:name w:val="Footer Char"/>
     <w:basedOn w:val="DefaultParagraphFont"/>
     <w:link w:val="Footer"/>
@@ -4339,7 +4664,7 @@
       <w:u w:val="single"/>
     </w:rPr>
   </w:style>
-  <w:style w:type="paragraph" w:styleId="EndNoteBibliographyTitle" w:customStyle="1">
+  <w:style w:type="paragraph" w:customStyle="1" w:styleId="EndNoteBibliographyTitle">
     <w:name w:val="EndNote Bibliography Title"/>
     <w:basedOn w:val="Normal"/>
     <w:link w:val="EndNoteBibliographyTitleChar"/>
@@ -4351,7 +4676,7 @@
       <w:noProof/>
     </w:rPr>
   </w:style>
-  <w:style w:type="character" w:styleId="EndNoteBibliographyTitleChar" w:customStyle="1">
+  <w:style w:type="character" w:customStyle="1" w:styleId="EndNoteBibliographyTitleChar">
     <w:name w:val="EndNote Bibliography Title Char"/>
     <w:basedOn w:val="DefaultParagraphFont"/>
     <w:link w:val="EndNoteBibliographyTitle"/>
@@ -4363,7 +4688,7 @@
       <w:lang w:eastAsia="en-US"/>
     </w:rPr>
   </w:style>
-  <w:style w:type="paragraph" w:styleId="EndNoteBibliography" w:customStyle="1">
+  <w:style w:type="paragraph" w:customStyle="1" w:styleId="EndNoteBibliography">
     <w:name w:val="EndNote Bibliography"/>
     <w:basedOn w:val="Normal"/>
     <w:link w:val="EndNoteBibliographyChar"/>
@@ -4375,7 +4700,7 @@
       <w:noProof/>
     </w:rPr>
   </w:style>
-  <w:style w:type="character" w:styleId="EndNoteBibliographyChar" w:customStyle="1">
+  <w:style w:type="character" w:customStyle="1" w:styleId="EndNoteBibliographyChar">
     <w:name w:val="EndNote Bibliography Char"/>
     <w:basedOn w:val="DefaultParagraphFont"/>
     <w:link w:val="EndNoteBibliography"/>
@@ -4684,19 +5009,6 @@
 </file>
 
 <file path=customXml/item1.xml><?xml version="1.0" encoding="utf-8"?>
-<b:Sources xmlns:b="http://schemas.openxmlformats.org/officeDocument/2006/bibliography" xmlns="http://schemas.openxmlformats.org/officeDocument/2006/bibliography" SelectedStyle="\APA.XSL" StyleName="APA"/>
-</file>
-
-<file path=customXml/item2.xml><?xml version="1.0" encoding="utf-8"?>
-<?mso-contentType ?>
-<FormTemplates xmlns="http://schemas.microsoft.com/sharepoint/v3/contenttype/forms">
-  <Display>DocumentLibraryForm</Display>
-  <Edit>DocumentLibraryForm</Edit>
-  <New>DocumentLibraryForm</New>
-</FormTemplates>
-</file>
-
-<file path=customXml/item3.xml><?xml version="1.0" encoding="utf-8"?>
 <ct:contentTypeSchema xmlns:ct="http://schemas.microsoft.com/office/2006/metadata/contentType" xmlns:ma="http://schemas.microsoft.com/office/2006/metadata/properties/metaAttributes" ct:_="" ma:_="" ma:contentTypeName="Document" ma:contentTypeID="0x010100931389FEB8E30C46846AFEF478C01429" ma:contentTypeVersion="18" ma:contentTypeDescription="Create a new document." ma:contentTypeScope="" ma:versionID="815bbd52b0d210c92282e917a5d181f3">
   <xsd:schema xmlns:xsd="http://www.w3.org/2001/XMLSchema" xmlns:xs="http://www.w3.org/2001/XMLSchema" xmlns:p="http://schemas.microsoft.com/office/2006/metadata/properties" xmlns:ns2="95c6831b-bd24-4ef5-8684-2bab065d44e5" xmlns:ns3="eaf8cdcd-629a-4941-a03d-a6c3fde55bf7" targetNamespace="http://schemas.microsoft.com/office/2006/metadata/properties" ma:root="true" ma:fieldsID="d2596ee952c6711e72358bb61dbba0bb" ns2:_="" ns3:_="">
     <xsd:import namespace="95c6831b-bd24-4ef5-8684-2bab065d44e5"/>
@@ -4951,7 +5263,24 @@
 </ct:contentTypeSchema>
 </file>
 
+<file path=customXml/item2.xml><?xml version="1.0" encoding="utf-8"?>
+<?mso-contentType ?>
+<FormTemplates xmlns="http://schemas.microsoft.com/sharepoint/v3/contenttype/forms">
+  <Display>DocumentLibraryForm</Display>
+  <Edit>DocumentLibraryForm</Edit>
+  <New>DocumentLibraryForm</New>
+</FormTemplates>
+</file>
+
+<file path=customXml/item3.xml><?xml version="1.0" encoding="utf-8"?>
+<b:Sources xmlns:b="http://schemas.openxmlformats.org/officeDocument/2006/bibliography" xmlns="http://schemas.openxmlformats.org/officeDocument/2006/bibliography" SelectedStyle="\APA.XSL" StyleName="APA"/>
+</file>
+
 <file path=customXml/item4.xml><?xml version="1.0" encoding="utf-8"?>
+<b:Sources xmlns:b="http://schemas.openxmlformats.org/officeDocument/2006/bibliography" xmlns="http://schemas.openxmlformats.org/officeDocument/2006/bibliography" SelectedStyle="\APA.XSL" StyleName="APA"/>
+</file>
+
+<file path=customXml/item5.xml><?xml version="1.0" encoding="utf-8"?>
 <p:properties xmlns:p="http://schemas.microsoft.com/office/2006/metadata/properties" xmlns:xsi="http://www.w3.org/2001/XMLSchema-instance" xmlns:pc="http://schemas.microsoft.com/office/infopath/2007/PartnerControls">
   <documentManagement>
     <TaxCatchAll xmlns="eaf8cdcd-629a-4941-a03d-a6c3fde55bf7" xsi:nil="true"/>
@@ -4962,27 +5291,7 @@
 </p:properties>
 </file>
 
-<file path=customXml/item5.xml><?xml version="1.0" encoding="utf-8"?>
-<b:Sources xmlns:b="http://schemas.openxmlformats.org/officeDocument/2006/bibliography" xmlns="http://schemas.openxmlformats.org/officeDocument/2006/bibliography" SelectedStyle="\APA.XSL" StyleName="APA"/>
-</file>
-
 <file path=customXml/itemProps1.xml><?xml version="1.0" encoding="utf-8"?>
-<ds:datastoreItem xmlns:ds="http://schemas.openxmlformats.org/officeDocument/2006/customXml" ds:itemID="{09E7A9A8-485F-45CC-95E8-E1A04948B906}">
-  <ds:schemaRefs>
-    <ds:schemaRef ds:uri="http://schemas.openxmlformats.org/officeDocument/2006/bibliography"/>
-  </ds:schemaRefs>
-</ds:datastoreItem>
-</file>
-
-<file path=customXml/itemProps2.xml><?xml version="1.0" encoding="utf-8"?>
-<ds:datastoreItem xmlns:ds="http://schemas.openxmlformats.org/officeDocument/2006/customXml" ds:itemID="{9AA4FE4A-5896-44C4-A974-27CDEB603BB1}">
-  <ds:schemaRefs>
-    <ds:schemaRef ds:uri="http://schemas.microsoft.com/sharepoint/v3/contenttype/forms"/>
-  </ds:schemaRefs>
-</ds:datastoreItem>
-</file>
-
-<file path=customXml/itemProps3.xml><?xml version="1.0" encoding="utf-8"?>
 <ds:datastoreItem xmlns:ds="http://schemas.openxmlformats.org/officeDocument/2006/customXml" ds:itemID="{E1166D48-2D05-465C-BC5E-FA2663D17474}">
   <ds:schemaRefs>
     <ds:schemaRef ds:uri="http://schemas.microsoft.com/office/2006/metadata/contentType"/>
@@ -5001,7 +5310,31 @@
 </ds:datastoreItem>
 </file>
 
+<file path=customXml/itemProps2.xml><?xml version="1.0" encoding="utf-8"?>
+<ds:datastoreItem xmlns:ds="http://schemas.openxmlformats.org/officeDocument/2006/customXml" ds:itemID="{9AA4FE4A-5896-44C4-A974-27CDEB603BB1}">
+  <ds:schemaRefs>
+    <ds:schemaRef ds:uri="http://schemas.microsoft.com/sharepoint/v3/contenttype/forms"/>
+  </ds:schemaRefs>
+</ds:datastoreItem>
+</file>
+
+<file path=customXml/itemProps3.xml><?xml version="1.0" encoding="utf-8"?>
+<ds:datastoreItem xmlns:ds="http://schemas.openxmlformats.org/officeDocument/2006/customXml" ds:itemID="{09E7A9A8-485F-45CC-95E8-E1A04948B906}">
+  <ds:schemaRefs>
+    <ds:schemaRef ds:uri="http://schemas.openxmlformats.org/officeDocument/2006/bibliography"/>
+  </ds:schemaRefs>
+</ds:datastoreItem>
+</file>
+
 <file path=customXml/itemProps4.xml><?xml version="1.0" encoding="utf-8"?>
+<ds:datastoreItem xmlns:ds="http://schemas.openxmlformats.org/officeDocument/2006/customXml" ds:itemID="{9AD021B1-93EA-4175-BB3F-9F2D92AC2841}">
+  <ds:schemaRefs>
+    <ds:schemaRef ds:uri="http://schemas.openxmlformats.org/officeDocument/2006/bibliography"/>
+  </ds:schemaRefs>
+</ds:datastoreItem>
+</file>
+
+<file path=customXml/itemProps5.xml><?xml version="1.0" encoding="utf-8"?>
 <ds:datastoreItem xmlns:ds="http://schemas.openxmlformats.org/officeDocument/2006/customXml" ds:itemID="{7A5258B8-1168-487C-9493-F5D7233FB7DC}">
   <ds:schemaRefs>
     <ds:schemaRef ds:uri="http://schemas.microsoft.com/office/2006/metadata/properties"/>
@@ -5010,12 +5343,4 @@
     <ds:schemaRef ds:uri="95c6831b-bd24-4ef5-8684-2bab065d44e5"/>
   </ds:schemaRefs>
 </ds:datastoreItem>
-</file>
-
-<file path=customXml/itemProps5.xml><?xml version="1.0" encoding="utf-8"?>
-<ds:datastoreItem xmlns:ds="http://schemas.openxmlformats.org/officeDocument/2006/customXml" ds:itemID="{9AD021B1-93EA-4175-BB3F-9F2D92AC2841}">
-  <ds:schemaRefs>
-    <ds:schemaRef ds:uri="http://schemas.openxmlformats.org/officeDocument/2006/bibliography"/>
-  </ds:schemaRefs>
-</ds:datastoreItem>
 </file>
</xml_diff>